<commit_message>
Generación del archivo circuitoEsquema.xml, validación de este con circuito.xsd, y genración de esquemaCircuito.svg (junto pdf)
</commit_message>
<xml_diff>
--- a/xml/informeXMLesquema.docx
+++ b/xml/informeXMLesquema.docx
@@ -523,16 +523,33 @@
           <w:rFonts w:ascii="Consolas" w:hAnsi="Consolas"/>
           <w:highlight w:val="lightGray"/>
         </w:rPr>
-        <w:t>.xsd</w:t>
-      </w:r>
+        <w:t>.</w:t>
+      </w:r>
+      <w:proofErr w:type="spellStart"/>
       <w:r>
         <w:rPr>
           <w:rFonts w:ascii="Consolas" w:hAnsi="Consolas"/>
+          <w:highlight w:val="lightGray"/>
+        </w:rPr>
+        <w:t>xsd</w:t>
+      </w:r>
+      <w:proofErr w:type="spellEnd"/>
+      <w:r>
+        <w:rPr>
+          <w:rFonts w:ascii="Consolas" w:hAnsi="Consolas"/>
         </w:rPr>
         <w:t xml:space="preserve"> </w:t>
       </w:r>
       <w:r>
-        <w:t>debido a que el generado a partir del DTD sólo tiene el tipo xs:string. Los elementos de los que hemos modificado son:</w:t>
+        <w:t xml:space="preserve">debido a que el generado a partir del DTD sólo tiene el tipo </w:t>
+      </w:r>
+      <w:proofErr w:type="spellStart"/>
+      <w:r>
+        <w:t>xs:string</w:t>
+      </w:r>
+      <w:proofErr w:type="spellEnd"/>
+      <w:r>
+        <w:t>. Los elementos de los que hemos modificado son:</w:t>
       </w:r>
     </w:p>
     <w:p>
@@ -560,9 +577,11 @@
         </w:numPr>
         <w:jc w:val="both"/>
       </w:pPr>
+      <w:proofErr w:type="spellStart"/>
       <w:r>
         <w:t>hopaSp</w:t>
       </w:r>
+      <w:proofErr w:type="spellEnd"/>
     </w:p>
     <w:p>
       <w:pPr>
@@ -573,9 +592,11 @@
         </w:numPr>
         <w:jc w:val="both"/>
       </w:pPr>
+      <w:proofErr w:type="spellStart"/>
       <w:r>
         <w:t>numeroVueltas</w:t>
       </w:r>
+      <w:proofErr w:type="spellEnd"/>
     </w:p>
     <w:p>
       <w:pPr>
@@ -586,9 +607,11 @@
         </w:numPr>
         <w:jc w:val="both"/>
       </w:pPr>
+      <w:proofErr w:type="spellStart"/>
       <w:r>
         <w:t>longitudCircuito</w:t>
       </w:r>
+      <w:proofErr w:type="spellEnd"/>
     </w:p>
     <w:p>
       <w:pPr>
@@ -801,6 +824,7 @@
                 <w:highlight w:val="lightGray"/>
               </w:rPr>
             </w:pPr>
+            <w:proofErr w:type="spellStart"/>
             <w:r>
               <w:rPr>
                 <w:rFonts w:ascii="Consolas" w:hAnsi="Consolas"/>
@@ -808,6 +832,7 @@
               </w:rPr>
               <w:t>xs:string</w:t>
             </w:r>
+            <w:proofErr w:type="spellEnd"/>
           </w:p>
         </w:tc>
         <w:tc>
@@ -822,6 +847,7 @@
                 <w:highlight w:val="lightGray"/>
               </w:rPr>
             </w:pPr>
+            <w:proofErr w:type="spellStart"/>
             <w:r>
               <w:rPr>
                 <w:rFonts w:ascii="Consolas" w:hAnsi="Consolas"/>
@@ -829,6 +855,7 @@
               </w:rPr>
               <w:t>xs:date</w:t>
             </w:r>
+            <w:proofErr w:type="spellEnd"/>
           </w:p>
         </w:tc>
       </w:tr>
@@ -841,9 +868,11 @@
             <w:pPr>
               <w:jc w:val="both"/>
             </w:pPr>
+            <w:proofErr w:type="spellStart"/>
             <w:r>
               <w:t>horaSp</w:t>
             </w:r>
+            <w:proofErr w:type="spellEnd"/>
           </w:p>
         </w:tc>
         <w:tc>
@@ -858,6 +887,7 @@
                 <w:highlight w:val="lightGray"/>
               </w:rPr>
             </w:pPr>
+            <w:proofErr w:type="spellStart"/>
             <w:r>
               <w:rPr>
                 <w:rFonts w:ascii="Consolas" w:hAnsi="Consolas"/>
@@ -865,6 +895,7 @@
               </w:rPr>
               <w:t>xs:string</w:t>
             </w:r>
+            <w:proofErr w:type="spellEnd"/>
           </w:p>
         </w:tc>
         <w:tc>
@@ -879,6 +910,7 @@
                 <w:highlight w:val="lightGray"/>
               </w:rPr>
             </w:pPr>
+            <w:proofErr w:type="spellStart"/>
             <w:r>
               <w:rPr>
                 <w:rFonts w:ascii="Consolas" w:hAnsi="Consolas"/>
@@ -886,6 +918,7 @@
               </w:rPr>
               <w:t>xs:duration</w:t>
             </w:r>
+            <w:proofErr w:type="spellEnd"/>
           </w:p>
         </w:tc>
       </w:tr>
@@ -898,9 +931,11 @@
             <w:pPr>
               <w:jc w:val="both"/>
             </w:pPr>
+            <w:proofErr w:type="spellStart"/>
             <w:r>
               <w:t>numeroVueltas</w:t>
             </w:r>
+            <w:proofErr w:type="spellEnd"/>
           </w:p>
         </w:tc>
         <w:tc>
@@ -915,6 +950,7 @@
                 <w:highlight w:val="lightGray"/>
               </w:rPr>
             </w:pPr>
+            <w:proofErr w:type="spellStart"/>
             <w:r>
               <w:rPr>
                 <w:rFonts w:ascii="Consolas" w:hAnsi="Consolas"/>
@@ -922,6 +958,7 @@
               </w:rPr>
               <w:t>xs:string</w:t>
             </w:r>
+            <w:proofErr w:type="spellEnd"/>
           </w:p>
         </w:tc>
         <w:tc>
@@ -936,6 +973,7 @@
                 <w:highlight w:val="lightGray"/>
               </w:rPr>
             </w:pPr>
+            <w:proofErr w:type="spellStart"/>
             <w:r>
               <w:rPr>
                 <w:rFonts w:ascii="Consolas" w:hAnsi="Consolas"/>
@@ -950,6 +988,7 @@
               </w:rPr>
               <w:t>integer</w:t>
             </w:r>
+            <w:proofErr w:type="spellEnd"/>
           </w:p>
         </w:tc>
       </w:tr>
@@ -962,9 +1001,11 @@
             <w:pPr>
               <w:jc w:val="both"/>
             </w:pPr>
+            <w:proofErr w:type="spellStart"/>
             <w:r>
               <w:t>longitudCircuito</w:t>
             </w:r>
+            <w:proofErr w:type="spellEnd"/>
           </w:p>
         </w:tc>
         <w:tc>
@@ -979,6 +1020,7 @@
                 <w:highlight w:val="lightGray"/>
               </w:rPr>
             </w:pPr>
+            <w:proofErr w:type="spellStart"/>
             <w:r>
               <w:rPr>
                 <w:rFonts w:ascii="Consolas" w:hAnsi="Consolas"/>
@@ -986,6 +1028,7 @@
               </w:rPr>
               <w:t>xs:string</w:t>
             </w:r>
+            <w:proofErr w:type="spellEnd"/>
           </w:p>
         </w:tc>
         <w:tc>
@@ -1000,6 +1043,7 @@
                 <w:highlight w:val="lightGray"/>
               </w:rPr>
             </w:pPr>
+            <w:proofErr w:type="spellStart"/>
             <w:r>
               <w:rPr>
                 <w:rFonts w:ascii="Consolas" w:hAnsi="Consolas"/>
@@ -1007,6 +1051,7 @@
               </w:rPr>
               <w:t>xs:float</w:t>
             </w:r>
+            <w:proofErr w:type="spellEnd"/>
           </w:p>
         </w:tc>
       </w:tr>
@@ -1036,6 +1081,7 @@
                 <w:highlight w:val="lightGray"/>
               </w:rPr>
             </w:pPr>
+            <w:proofErr w:type="spellStart"/>
             <w:r>
               <w:rPr>
                 <w:rFonts w:ascii="Consolas" w:hAnsi="Consolas"/>
@@ -1043,6 +1089,7 @@
               </w:rPr>
               <w:t>xs:string</w:t>
             </w:r>
+            <w:proofErr w:type="spellEnd"/>
           </w:p>
         </w:tc>
         <w:tc>
@@ -1057,6 +1104,7 @@
                 <w:highlight w:val="lightGray"/>
               </w:rPr>
             </w:pPr>
+            <w:proofErr w:type="spellStart"/>
             <w:r>
               <w:rPr>
                 <w:rFonts w:ascii="Consolas" w:hAnsi="Consolas"/>
@@ -1064,6 +1112,7 @@
               </w:rPr>
               <w:t>xs:float</w:t>
             </w:r>
+            <w:proofErr w:type="spellEnd"/>
           </w:p>
         </w:tc>
       </w:tr>
@@ -1096,6 +1145,7 @@
                 <w:highlight w:val="lightGray"/>
               </w:rPr>
             </w:pPr>
+            <w:proofErr w:type="spellStart"/>
             <w:r>
               <w:rPr>
                 <w:rFonts w:ascii="Consolas" w:hAnsi="Consolas"/>
@@ -1103,6 +1153,7 @@
               </w:rPr>
               <w:t>xs:string</w:t>
             </w:r>
+            <w:proofErr w:type="spellEnd"/>
           </w:p>
         </w:tc>
         <w:tc>
@@ -1117,6 +1168,7 @@
                 <w:highlight w:val="lightGray"/>
               </w:rPr>
             </w:pPr>
+            <w:proofErr w:type="spellStart"/>
             <w:r>
               <w:rPr>
                 <w:rFonts w:ascii="Consolas" w:hAnsi="Consolas"/>
@@ -1131,6 +1183,7 @@
               </w:rPr>
               <w:t>float</w:t>
             </w:r>
+            <w:proofErr w:type="spellEnd"/>
           </w:p>
         </w:tc>
       </w:tr>
@@ -1160,6 +1213,7 @@
                 <w:highlight w:val="lightGray"/>
               </w:rPr>
             </w:pPr>
+            <w:proofErr w:type="spellStart"/>
             <w:r>
               <w:rPr>
                 <w:rFonts w:ascii="Consolas" w:hAnsi="Consolas"/>
@@ -1167,6 +1221,7 @@
               </w:rPr>
               <w:t>xs:string</w:t>
             </w:r>
+            <w:proofErr w:type="spellEnd"/>
           </w:p>
         </w:tc>
         <w:tc>
@@ -1181,6 +1236,7 @@
                 <w:highlight w:val="lightGray"/>
               </w:rPr>
             </w:pPr>
+            <w:proofErr w:type="spellStart"/>
             <w:r>
               <w:rPr>
                 <w:rFonts w:ascii="Consolas" w:hAnsi="Consolas"/>
@@ -1188,6 +1244,7 @@
               </w:rPr>
               <w:t>xs:float</w:t>
             </w:r>
+            <w:proofErr w:type="spellEnd"/>
           </w:p>
         </w:tc>
       </w:tr>
@@ -1217,6 +1274,7 @@
                 <w:highlight w:val="lightGray"/>
               </w:rPr>
             </w:pPr>
+            <w:proofErr w:type="spellStart"/>
             <w:r>
               <w:rPr>
                 <w:rFonts w:ascii="Consolas" w:hAnsi="Consolas"/>
@@ -1224,6 +1282,7 @@
               </w:rPr>
               <w:t>xs:string</w:t>
             </w:r>
+            <w:proofErr w:type="spellEnd"/>
           </w:p>
         </w:tc>
         <w:tc>
@@ -1238,6 +1297,7 @@
                 <w:highlight w:val="lightGray"/>
               </w:rPr>
             </w:pPr>
+            <w:proofErr w:type="spellStart"/>
             <w:r>
               <w:rPr>
                 <w:rFonts w:ascii="Consolas" w:hAnsi="Consolas"/>
@@ -1245,6 +1305,7 @@
               </w:rPr>
               <w:t>xs:float</w:t>
             </w:r>
+            <w:proofErr w:type="spellEnd"/>
           </w:p>
         </w:tc>
       </w:tr>
@@ -1274,6 +1335,7 @@
                 <w:highlight w:val="lightGray"/>
               </w:rPr>
             </w:pPr>
+            <w:proofErr w:type="spellStart"/>
             <w:r>
               <w:rPr>
                 <w:rFonts w:ascii="Consolas" w:hAnsi="Consolas"/>
@@ -1281,6 +1343,7 @@
               </w:rPr>
               <w:t>xs:string</w:t>
             </w:r>
+            <w:proofErr w:type="spellEnd"/>
           </w:p>
         </w:tc>
         <w:tc>
@@ -1295,6 +1358,7 @@
                 <w:highlight w:val="lightGray"/>
               </w:rPr>
             </w:pPr>
+            <w:proofErr w:type="spellStart"/>
             <w:r>
               <w:rPr>
                 <w:rFonts w:ascii="Consolas" w:hAnsi="Consolas"/>
@@ -1302,6 +1366,7 @@
               </w:rPr>
               <w:t>xs:float</w:t>
             </w:r>
+            <w:proofErr w:type="spellEnd"/>
           </w:p>
         </w:tc>
       </w:tr>
@@ -1331,6 +1396,7 @@
                 <w:highlight w:val="lightGray"/>
               </w:rPr>
             </w:pPr>
+            <w:proofErr w:type="spellStart"/>
             <w:r>
               <w:rPr>
                 <w:rFonts w:ascii="Consolas" w:hAnsi="Consolas"/>
@@ -1338,6 +1404,7 @@
               </w:rPr>
               <w:t>xs:string</w:t>
             </w:r>
+            <w:proofErr w:type="spellEnd"/>
           </w:p>
         </w:tc>
         <w:tc>
@@ -1352,6 +1419,7 @@
                 <w:highlight w:val="lightGray"/>
               </w:rPr>
             </w:pPr>
+            <w:proofErr w:type="spellStart"/>
             <w:r>
               <w:rPr>
                 <w:rFonts w:ascii="Consolas" w:hAnsi="Consolas"/>
@@ -1366,6 +1434,7 @@
               </w:rPr>
               <w:t>integer</w:t>
             </w:r>
+            <w:proofErr w:type="spellEnd"/>
           </w:p>
         </w:tc>
       </w:tr>
@@ -1395,6 +1464,7 @@
                 <w:highlight w:val="lightGray"/>
               </w:rPr>
             </w:pPr>
+            <w:proofErr w:type="spellStart"/>
             <w:r>
               <w:rPr>
                 <w:rFonts w:ascii="Consolas" w:hAnsi="Consolas"/>
@@ -1402,6 +1472,7 @@
               </w:rPr>
               <w:t>xs:string</w:t>
             </w:r>
+            <w:proofErr w:type="spellEnd"/>
           </w:p>
         </w:tc>
         <w:tc>
@@ -1416,6 +1487,7 @@
                 <w:highlight w:val="lightGray"/>
               </w:rPr>
             </w:pPr>
+            <w:proofErr w:type="spellStart"/>
             <w:r>
               <w:rPr>
                 <w:rFonts w:ascii="Consolas" w:hAnsi="Consolas"/>
@@ -1423,6 +1495,7 @@
               </w:rPr>
               <w:t>xs:duration</w:t>
             </w:r>
+            <w:proofErr w:type="spellEnd"/>
           </w:p>
         </w:tc>
       </w:tr>
@@ -1436,7 +1509,15 @@
               <w:jc w:val="both"/>
             </w:pPr>
             <w:r>
-              <w:t>Atributo numero de posición</w:t>
+              <w:t xml:space="preserve">Atributo </w:t>
+            </w:r>
+            <w:proofErr w:type="spellStart"/>
+            <w:r>
+              <w:t>numero</w:t>
+            </w:r>
+            <w:proofErr w:type="spellEnd"/>
+            <w:r>
+              <w:t xml:space="preserve"> de posición</w:t>
             </w:r>
           </w:p>
         </w:tc>
@@ -1452,6 +1533,7 @@
                 <w:highlight w:val="lightGray"/>
               </w:rPr>
             </w:pPr>
+            <w:proofErr w:type="spellStart"/>
             <w:r>
               <w:rPr>
                 <w:rFonts w:ascii="Consolas" w:hAnsi="Consolas"/>
@@ -1459,6 +1541,7 @@
               </w:rPr>
               <w:t>xs:string</w:t>
             </w:r>
+            <w:proofErr w:type="spellEnd"/>
           </w:p>
         </w:tc>
         <w:tc>
@@ -1473,6 +1556,7 @@
                 <w:highlight w:val="lightGray"/>
               </w:rPr>
             </w:pPr>
+            <w:proofErr w:type="spellStart"/>
             <w:r>
               <w:rPr>
                 <w:rFonts w:ascii="Consolas" w:hAnsi="Consolas"/>
@@ -1480,6 +1564,7 @@
               </w:rPr>
               <w:t>xs:positiveInteger</w:t>
             </w:r>
+            <w:proofErr w:type="spellEnd"/>
           </w:p>
         </w:tc>
       </w:tr>
@@ -1509,6 +1594,7 @@
                 <w:highlight w:val="lightGray"/>
               </w:rPr>
             </w:pPr>
+            <w:proofErr w:type="spellStart"/>
             <w:r>
               <w:rPr>
                 <w:rFonts w:ascii="Consolas" w:hAnsi="Consolas"/>
@@ -1516,6 +1602,7 @@
               </w:rPr>
               <w:t>xs:string</w:t>
             </w:r>
+            <w:proofErr w:type="spellEnd"/>
           </w:p>
         </w:tc>
         <w:tc>
@@ -1530,6 +1617,7 @@
                 <w:highlight w:val="lightGray"/>
               </w:rPr>
             </w:pPr>
+            <w:proofErr w:type="spellStart"/>
             <w:r>
               <w:rPr>
                 <w:rFonts w:ascii="Consolas" w:hAnsi="Consolas"/>
@@ -1544,6 +1632,7 @@
               </w:rPr>
               <w:t>integer</w:t>
             </w:r>
+            <w:proofErr w:type="spellEnd"/>
           </w:p>
         </w:tc>
       </w:tr>
@@ -1589,7 +1678,15 @@
         <w:jc w:val="both"/>
       </w:pPr>
       <w:r>
-        <w:t>Se han modificado los rangos de algunos de los elementos del .xsd para ajustarlo con los requisitos que se nos planteaban en la práctica 4. Los elementos de los que hemos modificado son:</w:t>
+        <w:t>Se han modificado los rangos de algunos de los elementos del .</w:t>
+      </w:r>
+      <w:proofErr w:type="spellStart"/>
+      <w:r>
+        <w:t>xsd</w:t>
+      </w:r>
+      <w:proofErr w:type="spellEnd"/>
+      <w:r>
+        <w:t xml:space="preserve"> para ajustarlo con los requisitos que se nos planteaban en la práctica 4. Los elementos de los que hemos modificado son:</w:t>
       </w:r>
     </w:p>
     <w:p>
@@ -1617,8 +1714,13 @@
         </w:numPr>
         <w:jc w:val="both"/>
       </w:pPr>
-      <w:r>
-        <w:t xml:space="preserve">galeria </w:t>
+      <w:proofErr w:type="spellStart"/>
+      <w:r>
+        <w:t>galeria</w:t>
+      </w:r>
+      <w:proofErr w:type="spellEnd"/>
+      <w:r>
+        <w:t xml:space="preserve"> </w:t>
       </w:r>
     </w:p>
     <w:p>
@@ -1751,12 +1853,21 @@
                 <w:highlight w:val="lightGray"/>
               </w:rPr>
             </w:pPr>
-            <w:r>
-              <w:rPr>
-                <w:rFonts w:ascii="Consolas" w:hAnsi="Consolas"/>
-                <w:highlight w:val="lightGray"/>
-              </w:rPr>
-              <w:t>minOccurs= “1”</w:t>
+            <w:proofErr w:type="spellStart"/>
+            <w:r>
+              <w:rPr>
+                <w:rFonts w:ascii="Consolas" w:hAnsi="Consolas"/>
+                <w:highlight w:val="lightGray"/>
+              </w:rPr>
+              <w:t>minOccurs</w:t>
+            </w:r>
+            <w:proofErr w:type="spellEnd"/>
+            <w:r>
+              <w:rPr>
+                <w:rFonts w:ascii="Consolas" w:hAnsi="Consolas"/>
+                <w:highlight w:val="lightGray"/>
+              </w:rPr>
+              <w:t>= “1”</w:t>
             </w:r>
           </w:p>
         </w:tc>
@@ -1772,12 +1883,21 @@
                 <w:highlight w:val="lightGray"/>
               </w:rPr>
             </w:pPr>
-            <w:r>
-              <w:rPr>
-                <w:rFonts w:ascii="Consolas" w:hAnsi="Consolas"/>
-                <w:highlight w:val="lightGray"/>
-              </w:rPr>
-              <w:t>minOccurs= “3”</w:t>
+            <w:proofErr w:type="spellStart"/>
+            <w:r>
+              <w:rPr>
+                <w:rFonts w:ascii="Consolas" w:hAnsi="Consolas"/>
+                <w:highlight w:val="lightGray"/>
+              </w:rPr>
+              <w:t>minOccurs</w:t>
+            </w:r>
+            <w:proofErr w:type="spellEnd"/>
+            <w:r>
+              <w:rPr>
+                <w:rFonts w:ascii="Consolas" w:hAnsi="Consolas"/>
+                <w:highlight w:val="lightGray"/>
+              </w:rPr>
+              <w:t>= “3”</w:t>
             </w:r>
           </w:p>
         </w:tc>
@@ -1791,8 +1911,13 @@
             <w:pPr>
               <w:jc w:val="both"/>
             </w:pPr>
-            <w:r>
-              <w:t xml:space="preserve">galeria </w:t>
+            <w:proofErr w:type="spellStart"/>
+            <w:r>
+              <w:t>galeria</w:t>
+            </w:r>
+            <w:proofErr w:type="spellEnd"/>
+            <w:r>
+              <w:t xml:space="preserve"> </w:t>
             </w:r>
           </w:p>
         </w:tc>
@@ -1808,12 +1933,37 @@
                 <w:highlight w:val="lightGray"/>
               </w:rPr>
             </w:pPr>
-            <w:r>
-              <w:rPr>
-                <w:rFonts w:ascii="Consolas" w:hAnsi="Consolas"/>
-                <w:highlight w:val="lightGray"/>
-              </w:rPr>
-              <w:t>maxOccurs= “unbonded”</w:t>
+            <w:proofErr w:type="spellStart"/>
+            <w:r>
+              <w:rPr>
+                <w:rFonts w:ascii="Consolas" w:hAnsi="Consolas"/>
+                <w:highlight w:val="lightGray"/>
+              </w:rPr>
+              <w:t>maxOccurs</w:t>
+            </w:r>
+            <w:proofErr w:type="spellEnd"/>
+            <w:r>
+              <w:rPr>
+                <w:rFonts w:ascii="Consolas" w:hAnsi="Consolas"/>
+                <w:highlight w:val="lightGray"/>
+              </w:rPr>
+              <w:t>= “</w:t>
+            </w:r>
+            <w:proofErr w:type="spellStart"/>
+            <w:r>
+              <w:rPr>
+                <w:rFonts w:ascii="Consolas" w:hAnsi="Consolas"/>
+                <w:highlight w:val="lightGray"/>
+              </w:rPr>
+              <w:t>unbonded</w:t>
+            </w:r>
+            <w:proofErr w:type="spellEnd"/>
+            <w:r>
+              <w:rPr>
+                <w:rFonts w:ascii="Consolas" w:hAnsi="Consolas"/>
+                <w:highlight w:val="lightGray"/>
+              </w:rPr>
+              <w:t>”</w:t>
             </w:r>
           </w:p>
         </w:tc>
@@ -1829,12 +1979,21 @@
                 <w:highlight w:val="lightGray"/>
               </w:rPr>
             </w:pPr>
-            <w:r>
-              <w:rPr>
-                <w:rFonts w:ascii="Consolas" w:hAnsi="Consolas"/>
-                <w:highlight w:val="lightGray"/>
-              </w:rPr>
-              <w:t>maxOccurs= “5”</w:t>
+            <w:proofErr w:type="spellStart"/>
+            <w:r>
+              <w:rPr>
+                <w:rFonts w:ascii="Consolas" w:hAnsi="Consolas"/>
+                <w:highlight w:val="lightGray"/>
+              </w:rPr>
+              <w:t>maxOccurs</w:t>
+            </w:r>
+            <w:proofErr w:type="spellEnd"/>
+            <w:r>
+              <w:rPr>
+                <w:rFonts w:ascii="Consolas" w:hAnsi="Consolas"/>
+                <w:highlight w:val="lightGray"/>
+              </w:rPr>
+              <w:t>= “5”</w:t>
             </w:r>
           </w:p>
         </w:tc>
@@ -1865,12 +2024,37 @@
                 <w:highlight w:val="lightGray"/>
               </w:rPr>
             </w:pPr>
-            <w:r>
-              <w:rPr>
-                <w:rFonts w:ascii="Consolas" w:hAnsi="Consolas"/>
-                <w:highlight w:val="lightGray"/>
-              </w:rPr>
-              <w:t>maxOccurs= “unbonded”</w:t>
+            <w:proofErr w:type="spellStart"/>
+            <w:r>
+              <w:rPr>
+                <w:rFonts w:ascii="Consolas" w:hAnsi="Consolas"/>
+                <w:highlight w:val="lightGray"/>
+              </w:rPr>
+              <w:t>maxOccurs</w:t>
+            </w:r>
+            <w:proofErr w:type="spellEnd"/>
+            <w:r>
+              <w:rPr>
+                <w:rFonts w:ascii="Consolas" w:hAnsi="Consolas"/>
+                <w:highlight w:val="lightGray"/>
+              </w:rPr>
+              <w:t>= “</w:t>
+            </w:r>
+            <w:proofErr w:type="spellStart"/>
+            <w:r>
+              <w:rPr>
+                <w:rFonts w:ascii="Consolas" w:hAnsi="Consolas"/>
+                <w:highlight w:val="lightGray"/>
+              </w:rPr>
+              <w:t>unbonded</w:t>
+            </w:r>
+            <w:proofErr w:type="spellEnd"/>
+            <w:r>
+              <w:rPr>
+                <w:rFonts w:ascii="Consolas" w:hAnsi="Consolas"/>
+                <w:highlight w:val="lightGray"/>
+              </w:rPr>
+              <w:t>”</w:t>
             </w:r>
           </w:p>
         </w:tc>
@@ -1886,12 +2070,21 @@
                 <w:highlight w:val="lightGray"/>
               </w:rPr>
             </w:pPr>
-            <w:r>
-              <w:rPr>
-                <w:rFonts w:ascii="Consolas" w:hAnsi="Consolas"/>
-                <w:highlight w:val="lightGray"/>
-              </w:rPr>
-              <w:t>maxOccurs= “3”</w:t>
+            <w:proofErr w:type="spellStart"/>
+            <w:r>
+              <w:rPr>
+                <w:rFonts w:ascii="Consolas" w:hAnsi="Consolas"/>
+                <w:highlight w:val="lightGray"/>
+              </w:rPr>
+              <w:t>maxOccurs</w:t>
+            </w:r>
+            <w:proofErr w:type="spellEnd"/>
+            <w:r>
+              <w:rPr>
+                <w:rFonts w:ascii="Consolas" w:hAnsi="Consolas"/>
+                <w:highlight w:val="lightGray"/>
+              </w:rPr>
+              <w:t>= “3”</w:t>
             </w:r>
           </w:p>
         </w:tc>
@@ -1956,6 +2149,7 @@
           <w:numId w:val="3"/>
         </w:numPr>
       </w:pPr>
+      <w:proofErr w:type="spellStart"/>
       <w:r>
         <w:rPr>
           <w:rFonts w:ascii="Consolas" w:hAnsi="Consolas"/>
@@ -1963,9 +2157,11 @@
         </w:rPr>
         <w:t>numeroVueltas</w:t>
       </w:r>
+      <w:proofErr w:type="spellEnd"/>
       <w:r>
         <w:t xml:space="preserve">: hemos añadido a este elemento la restricción </w:t>
       </w:r>
+      <w:proofErr w:type="spellStart"/>
       <w:r>
         <w:rPr>
           <w:rFonts w:ascii="Consolas" w:hAnsi="Consolas"/>
@@ -1973,6 +2169,7 @@
         </w:rPr>
         <w:t>minInclusive</w:t>
       </w:r>
+      <w:proofErr w:type="spellEnd"/>
       <w:r>
         <w:t xml:space="preserve"> para que tenga, como mínimo, 1 vuelta</w:t>
       </w:r>
@@ -1995,6 +2192,7 @@
       <w:r>
         <w:t xml:space="preserve">: se ha añadido las restricciones </w:t>
       </w:r>
+      <w:proofErr w:type="spellStart"/>
       <w:r>
         <w:rPr>
           <w:rFonts w:ascii="Consolas" w:hAnsi="Consolas"/>
@@ -2002,9 +2200,11 @@
         </w:rPr>
         <w:t>minInclusive</w:t>
       </w:r>
+      <w:proofErr w:type="spellEnd"/>
       <w:r>
         <w:t xml:space="preserve"> y </w:t>
       </w:r>
+      <w:proofErr w:type="spellStart"/>
       <w:r>
         <w:rPr>
           <w:rFonts w:ascii="Consolas" w:hAnsi="Consolas"/>
@@ -2012,6 +2212,7 @@
         </w:rPr>
         <w:t>maxInclusive</w:t>
       </w:r>
+      <w:proofErr w:type="spellEnd"/>
       <w:r>
         <w:t xml:space="preserve"> para que solo pueda seleccionar los valores 1,2 o 3.</w:t>
       </w:r>
@@ -2034,6 +2235,7 @@
       <w:r>
         <w:t xml:space="preserve">: se ha añadido la restricción </w:t>
       </w:r>
+      <w:proofErr w:type="spellStart"/>
       <w:r>
         <w:rPr>
           <w:rFonts w:ascii="Consolas" w:hAnsi="Consolas"/>
@@ -2041,6 +2243,7 @@
         </w:rPr>
         <w:t>minInclusive</w:t>
       </w:r>
+      <w:proofErr w:type="spellEnd"/>
       <w:r>
         <w:t xml:space="preserve"> a 0 para que tenga como mínimo 0 puntos</w:t>
       </w:r>
@@ -2106,7 +2309,55 @@
           <w:rFonts w:ascii="Consolas" w:hAnsi="Consolas"/>
           <w:highlight w:val="lightGray"/>
         </w:rPr>
-        <w:t>&lt;?xml version="1.0" encoding="UTF-8"?&gt;</w:t>
+        <w:t>&lt;?</w:t>
+      </w:r>
+      <w:proofErr w:type="spellStart"/>
+      <w:r>
+        <w:rPr>
+          <w:rFonts w:ascii="Consolas" w:hAnsi="Consolas"/>
+          <w:highlight w:val="lightGray"/>
+        </w:rPr>
+        <w:t>xml</w:t>
+      </w:r>
+      <w:proofErr w:type="spellEnd"/>
+      <w:r>
+        <w:rPr>
+          <w:rFonts w:ascii="Consolas" w:hAnsi="Consolas"/>
+          <w:highlight w:val="lightGray"/>
+        </w:rPr>
+        <w:t xml:space="preserve"> </w:t>
+      </w:r>
+      <w:proofErr w:type="spellStart"/>
+      <w:r>
+        <w:rPr>
+          <w:rFonts w:ascii="Consolas" w:hAnsi="Consolas"/>
+          <w:highlight w:val="lightGray"/>
+        </w:rPr>
+        <w:t>version</w:t>
+      </w:r>
+      <w:proofErr w:type="spellEnd"/>
+      <w:r>
+        <w:rPr>
+          <w:rFonts w:ascii="Consolas" w:hAnsi="Consolas"/>
+          <w:highlight w:val="lightGray"/>
+        </w:rPr>
+        <w:t xml:space="preserve">="1.0" </w:t>
+      </w:r>
+      <w:proofErr w:type="spellStart"/>
+      <w:r>
+        <w:rPr>
+          <w:rFonts w:ascii="Consolas" w:hAnsi="Consolas"/>
+          <w:highlight w:val="lightGray"/>
+        </w:rPr>
+        <w:t>encoding</w:t>
+      </w:r>
+      <w:proofErr w:type="spellEnd"/>
+      <w:r>
+        <w:rPr>
+          <w:rFonts w:ascii="Consolas" w:hAnsi="Consolas"/>
+          <w:highlight w:val="lightGray"/>
+        </w:rPr>
+        <w:t>="UTF-8"?&gt;</w:t>
       </w:r>
     </w:p>
     <w:p>
@@ -2122,22 +2373,216 @@
           <w:rFonts w:ascii="Consolas" w:hAnsi="Consolas"/>
           <w:highlight w:val="lightGray"/>
         </w:rPr>
-        <w:t>&lt;xs:schema xmlns="http://www.uniovi.es" elementFormDefault="qualified" targetNamespace="http://www.uniovi.es"</w:t>
-      </w:r>
+        <w:t>&lt;</w:t>
+      </w:r>
+      <w:proofErr w:type="spellStart"/>
       <w:r>
         <w:rPr>
           <w:rFonts w:ascii="Consolas" w:hAnsi="Consolas"/>
           <w:highlight w:val="lightGray"/>
         </w:rPr>
-        <w:t xml:space="preserve"> </w:t>
-      </w:r>
+        <w:t>xs:schema</w:t>
+      </w:r>
+      <w:proofErr w:type="spellEnd"/>
       <w:r>
         <w:rPr>
           <w:rFonts w:ascii="Consolas" w:hAnsi="Consolas"/>
           <w:highlight w:val="lightGray"/>
         </w:rPr>
-        <w:t>xmlns:xs="http://www.w3.org/2001/XMLSchema"&gt;</w:t>
-      </w:r>
+        <w:t xml:space="preserve"> </w:t>
+      </w:r>
+      <w:proofErr w:type="spellStart"/>
+      <w:r>
+        <w:rPr>
+          <w:rFonts w:ascii="Consolas" w:hAnsi="Consolas"/>
+          <w:highlight w:val="lightGray"/>
+        </w:rPr>
+        <w:t>xmlns</w:t>
+      </w:r>
+      <w:proofErr w:type="spellEnd"/>
+      <w:r>
+        <w:rPr>
+          <w:rFonts w:ascii="Consolas" w:hAnsi="Consolas"/>
+          <w:highlight w:val="lightGray"/>
+        </w:rPr>
+        <w:t xml:space="preserve">="http://www.uniovi.es" </w:t>
+      </w:r>
+      <w:proofErr w:type="spellStart"/>
+      <w:r>
+        <w:rPr>
+          <w:rFonts w:ascii="Consolas" w:hAnsi="Consolas"/>
+          <w:highlight w:val="lightGray"/>
+        </w:rPr>
+        <w:t>elementFormDefault</w:t>
+      </w:r>
+      <w:proofErr w:type="spellEnd"/>
+      <w:r>
+        <w:rPr>
+          <w:rFonts w:ascii="Consolas" w:hAnsi="Consolas"/>
+          <w:highlight w:val="lightGray"/>
+        </w:rPr>
+        <w:t>="</w:t>
+      </w:r>
+      <w:proofErr w:type="spellStart"/>
+      <w:r>
+        <w:rPr>
+          <w:rFonts w:ascii="Consolas" w:hAnsi="Consolas"/>
+          <w:highlight w:val="lightGray"/>
+        </w:rPr>
+        <w:t>qualified</w:t>
+      </w:r>
+      <w:proofErr w:type="spellEnd"/>
+      <w:r>
+        <w:rPr>
+          <w:rFonts w:ascii="Consolas" w:hAnsi="Consolas"/>
+          <w:highlight w:val="lightGray"/>
+        </w:rPr>
+        <w:t xml:space="preserve">" </w:t>
+      </w:r>
+      <w:proofErr w:type="spellStart"/>
+      <w:r>
+        <w:rPr>
+          <w:rFonts w:ascii="Consolas" w:hAnsi="Consolas"/>
+          <w:highlight w:val="lightGray"/>
+        </w:rPr>
+        <w:t>targetNamespace</w:t>
+      </w:r>
+      <w:proofErr w:type="spellEnd"/>
+      <w:r>
+        <w:rPr>
+          <w:rFonts w:ascii="Consolas" w:hAnsi="Consolas"/>
+          <w:highlight w:val="lightGray"/>
+        </w:rPr>
+        <w:t>="http://www.uniovi.es"</w:t>
+      </w:r>
+      <w:r>
+        <w:rPr>
+          <w:rFonts w:ascii="Consolas" w:hAnsi="Consolas"/>
+          <w:highlight w:val="lightGray"/>
+        </w:rPr>
+        <w:t xml:space="preserve"> </w:t>
+      </w:r>
+      <w:proofErr w:type="spellStart"/>
+      <w:r>
+        <w:rPr>
+          <w:rFonts w:ascii="Consolas" w:hAnsi="Consolas"/>
+          <w:highlight w:val="lightGray"/>
+        </w:rPr>
+        <w:t>xmlns:xs</w:t>
+      </w:r>
+      <w:proofErr w:type="spellEnd"/>
+      <w:r>
+        <w:rPr>
+          <w:rFonts w:ascii="Consolas" w:hAnsi="Consolas"/>
+          <w:highlight w:val="lightGray"/>
+        </w:rPr>
+        <w:t>="http://www.w3.org/2001/XMLSchema"&gt;</w:t>
+      </w:r>
+    </w:p>
+    <w:p>
+      <w:pPr>
+        <w:pStyle w:val="Ttulo1"/>
+        <w:numPr>
+          <w:ilvl w:val="0"/>
+          <w:numId w:val="2"/>
+        </w:numPr>
+        <w:jc w:val="both"/>
+        <w:rPr>
+          <w:rFonts w:ascii="Arial" w:hAnsi="Arial" w:cs="Arial"/>
+          <w:b/>
+          <w:bCs/>
+          <w:color w:val="auto"/>
+          <w:sz w:val="24"/>
+          <w:szCs w:val="24"/>
+        </w:rPr>
+      </w:pPr>
+      <w:r>
+        <w:rPr>
+          <w:rFonts w:ascii="Arial" w:hAnsi="Arial" w:cs="Arial"/>
+          <w:b/>
+          <w:bCs/>
+          <w:color w:val="auto"/>
+          <w:sz w:val="24"/>
+          <w:szCs w:val="24"/>
+        </w:rPr>
+        <w:t>Cambios sobre el documento circuitoEsquema.xml</w:t>
+      </w:r>
+    </w:p>
+    <w:p>
+      <w:pPr>
+        <w:jc w:val="both"/>
+        <w:rPr>
+          <w:u w:val="single"/>
+        </w:rPr>
+      </w:pPr>
+      <w:r>
+        <w:t xml:space="preserve">En el documento </w:t>
+      </w:r>
+      <w:r>
+        <w:rPr>
+          <w:rFonts w:ascii="Consolas" w:hAnsi="Consolas"/>
+          <w:highlight w:val="lightGray"/>
+        </w:rPr>
+        <w:t>circuito.xml</w:t>
+      </w:r>
+      <w:r>
+        <w:t xml:space="preserve"> hemos tenido que realizar algunos cambios </w:t>
+      </w:r>
+      <w:r>
+        <w:t xml:space="preserve">a partir de los cambios añadidos en </w:t>
+      </w:r>
+      <w:r>
+        <w:rPr>
+          <w:rFonts w:ascii="Consolas" w:hAnsi="Consolas"/>
+          <w:highlight w:val="lightGray"/>
+        </w:rPr>
+        <w:t>circuito.xsd</w:t>
+      </w:r>
+      <w:r>
+        <w:t xml:space="preserve">, como pasar de </w:t>
+      </w:r>
+      <w:r>
+        <w:rPr>
+          <w:rFonts w:ascii="Consolas" w:hAnsi="Consolas"/>
+          <w:highlight w:val="lightGray"/>
+        </w:rPr>
+        <w:t>,</w:t>
+      </w:r>
+      <w:r>
+        <w:t xml:space="preserve"> a </w:t>
+      </w:r>
+      <w:r>
+        <w:rPr>
+          <w:rFonts w:ascii="Consolas" w:hAnsi="Consolas"/>
+          <w:highlight w:val="lightGray"/>
+        </w:rPr>
+        <w:t>.</w:t>
+      </w:r>
+      <w:r>
+        <w:t xml:space="preserve"> en las longitudes, distancias, altitudes y latitudes; y la conversión de la duración del vencedor a </w:t>
+      </w:r>
+      <w:r>
+        <w:rPr>
+          <w:rFonts w:ascii="Consolas" w:hAnsi="Consolas"/>
+          <w:highlight w:val="lightGray"/>
+        </w:rPr>
+        <w:t>duration</w:t>
+      </w:r>
+      <w:r>
+        <w:t xml:space="preserve"> para que este de la forma: </w:t>
+      </w:r>
+      <w:r>
+        <w:rPr>
+          <w:rFonts w:ascii="Consolas" w:hAnsi="Consolas"/>
+          <w:highlight w:val="lightGray"/>
+        </w:rPr>
+        <w:t>PT42M17.870S</w:t>
+      </w:r>
+    </w:p>
+    <w:p>
+      <w:pPr>
+        <w:jc w:val="both"/>
+      </w:pPr>
     </w:p>
     <w:p/>
     <w:sectPr>
@@ -3058,7 +3503,6 @@
   <w:style w:type="character" w:default="1" w:styleId="Fuentedeprrafopredeter">
     <w:name w:val="Default Paragraph Font"/>
     <w:uiPriority w:val="1"/>
-    <w:semiHidden/>
     <w:unhideWhenUsed/>
   </w:style>
   <w:style w:type="table" w:default="1" w:styleId="Tablanormal">

</xml_diff>

<commit_message>
Cambios en las restricciones del xsd (estos cambios se reflejan en el .svg y en el informe)
</commit_message>
<xml_diff>
--- a/xml/informeXMLesquema.docx
+++ b/xml/informeXMLesquema.docx
@@ -2,31 +2,462 @@
 <file path=word/document.xml><?xml version="1.0" encoding="utf-8"?>
 <w:document xmlns:wpc="http://schemas.microsoft.com/office/word/2010/wordprocessingCanvas" xmlns:cx="http://schemas.microsoft.com/office/drawing/2014/chartex" xmlns:cx1="http://schemas.microsoft.com/office/drawing/2015/9/8/chartex" xmlns:cx2="http://schemas.microsoft.com/office/drawing/2015/10/21/chartex" xmlns:cx3="http://schemas.microsoft.com/office/drawing/2016/5/9/chartex" xmlns:cx4="http://schemas.microsoft.com/office/drawing/2016/5/10/chartex" xmlns:cx5="http://schemas.microsoft.com/office/drawing/2016/5/11/chartex" xmlns:cx6="http://schemas.microsoft.com/office/drawing/2016/5/12/chartex" xmlns:cx7="http://schemas.microsoft.com/office/drawing/2016/5/13/chartex" xmlns:cx8="http://schemas.microsoft.com/office/drawing/2016/5/14/chartex" xmlns:mc="http://schemas.openxmlformats.org/markup-compatibility/2006" xmlns:aink="http://schemas.microsoft.com/office/drawing/2016/ink" xmlns:am3d="http://schemas.microsoft.com/office/drawing/2017/model3d" xmlns:o="urn:schemas-microsoft-com:office:office" xmlns:oel="http://schemas.microsoft.com/office/2019/extlst" xmlns:r="http://schemas.openxmlformats.org/officeDocument/2006/relationships" xmlns:m="http://schemas.openxmlformats.org/officeDocument/2006/math" xmlns:v="urn:schemas-microsoft-com:vml" xmlns:wp14="http://schemas.microsoft.com/office/word/2010/wordprocessingDrawing" xmlns:wp="http://schemas.openxmlformats.org/drawingml/2006/wordprocessingDrawing" xmlns:w10="urn:schemas-microsoft-com:office:word" xmlns:w="http://schemas.openxmlformats.org/wordprocessingml/2006/main" xmlns:w14="http://schemas.microsoft.com/office/word/2010/wordml" xmlns:w15="http://schemas.microsoft.com/office/word/2012/wordml" xmlns:w16cex="http://schemas.microsoft.com/office/word/2018/wordml/cex" xmlns:w16cid="http://schemas.microsoft.com/office/word/2016/wordml/cid" xmlns:w16="http://schemas.microsoft.com/office/word/2018/wordml" xmlns:w16du="http://schemas.microsoft.com/office/word/2023/wordml/word16du" xmlns:w16sdtdh="http://schemas.microsoft.com/office/word/2020/wordml/sdtdatahash" xmlns:w16sdtfl="http://schemas.microsoft.com/office/word/2024/wordml/sdtformatlock" xmlns:w16se="http://schemas.microsoft.com/office/word/2015/wordml/symex" xmlns:wpg="http://schemas.microsoft.com/office/word/2010/wordprocessingGroup" xmlns:wpi="http://schemas.microsoft.com/office/word/2010/wordprocessingInk" xmlns:wne="http://schemas.microsoft.com/office/word/2006/wordml" xmlns:wps="http://schemas.microsoft.com/office/word/2010/wordprocessingShape" mc:Ignorable="w14 w15 w16se w16cid w16 w16cex w16sdtdh w16sdtfl w16du wp14">
   <w:body>
-    <w:p>
-      <w:r>
-        <w:t>INFORME XML ESQUEMA</w:t>
-      </w:r>
-    </w:p>
-    <w:p>
-      <w:r>
-        <w:t>Práctica 5</w:t>
-      </w:r>
-    </w:p>
-    <w:p>
-      <w:pPr>
-        <w:rPr>
-          <w:u w:val="single"/>
-        </w:rPr>
-      </w:pPr>
-      <w:r>
-        <w:t>Natalia Blanco Agudín</w:t>
-      </w:r>
-    </w:p>
-    <w:p>
-      <w:r>
-        <w:br w:type="page"/>
-      </w:r>
-    </w:p>
+    <w:sdt>
+      <w:sdtPr>
+        <w:rPr>
+          <w:color w:val="156082" w:themeColor="accent1"/>
+        </w:rPr>
+        <w:id w:val="408817039"/>
+        <w:docPartObj>
+          <w:docPartGallery w:val="Cover Pages"/>
+          <w:docPartUnique/>
+        </w:docPartObj>
+      </w:sdtPr>
+      <w:sdtEndPr>
+        <w:rPr>
+          <w:rFonts w:eastAsiaTheme="minorHAnsi"/>
+          <w:color w:val="auto"/>
+          <w:kern w:val="2"/>
+          <w:lang w:eastAsia="en-US" w:bidi="he-IL"/>
+          <w14:ligatures w14:val="standardContextual"/>
+        </w:rPr>
+      </w:sdtEndPr>
+      <w:sdtContent>
+        <w:p>
+          <w:pPr>
+            <w:pStyle w:val="Sinespaciado"/>
+            <w:spacing w:before="1540" w:after="240"/>
+            <w:jc w:val="center"/>
+            <w:rPr>
+              <w:color w:val="156082" w:themeColor="accent1"/>
+            </w:rPr>
+          </w:pPr>
+          <w:r>
+            <w:rPr>
+              <w:noProof/>
+              <w:color w:val="156082" w:themeColor="accent1"/>
+            </w:rPr>
+            <w:drawing>
+              <wp:inline distT="0" distB="0" distL="0" distR="0" wp14:anchorId="648A956D" wp14:editId="33935096">
+                <wp:extent cx="1417320" cy="750898"/>
+                <wp:effectExtent l="0" t="0" r="0" b="0"/>
+                <wp:docPr id="143" name="Imagen 144"/>
+                <wp:cNvGraphicFramePr>
+                  <a:graphicFrameLocks xmlns:a="http://schemas.openxmlformats.org/drawingml/2006/main" noChangeAspect="1"/>
+                </wp:cNvGraphicFramePr>
+                <a:graphic xmlns:a="http://schemas.openxmlformats.org/drawingml/2006/main">
+                  <a:graphicData uri="http://schemas.openxmlformats.org/drawingml/2006/picture">
+                    <pic:pic xmlns:pic="http://schemas.openxmlformats.org/drawingml/2006/picture">
+                      <pic:nvPicPr>
+                        <pic:cNvPr id="3" name="t55.png"/>
+                        <pic:cNvPicPr/>
+                      </pic:nvPicPr>
+                      <pic:blipFill>
+                        <a:blip r:embed="rId7" cstate="print">
+                          <a:duotone>
+                            <a:schemeClr val="accent1">
+                              <a:shade val="45000"/>
+                              <a:satMod val="135000"/>
+                            </a:schemeClr>
+                            <a:prstClr val="white"/>
+                          </a:duotone>
+                          <a:extLst>
+                            <a:ext uri="{28A0092B-C50C-407E-A947-70E740481C1C}">
+                              <a14:useLocalDpi xmlns:a14="http://schemas.microsoft.com/office/drawing/2010/main" val="0"/>
+                            </a:ext>
+                          </a:extLst>
+                        </a:blip>
+                        <a:stretch>
+                          <a:fillRect/>
+                        </a:stretch>
+                      </pic:blipFill>
+                      <pic:spPr>
+                        <a:xfrm>
+                          <a:off x="0" y="0"/>
+                          <a:ext cx="1417320" cy="750898"/>
+                        </a:xfrm>
+                        <a:prstGeom prst="rect">
+                          <a:avLst/>
+                        </a:prstGeom>
+                        <a:noFill/>
+                        <a:ln>
+                          <a:noFill/>
+                        </a:ln>
+                      </pic:spPr>
+                    </pic:pic>
+                  </a:graphicData>
+                </a:graphic>
+              </wp:inline>
+            </w:drawing>
+          </w:r>
+        </w:p>
+        <w:sdt>
+          <w:sdtPr>
+            <w:rPr>
+              <w:rFonts w:asciiTheme="majorHAnsi" w:eastAsiaTheme="majorEastAsia" w:hAnsiTheme="majorHAnsi" w:cstheme="majorBidi"/>
+              <w:caps/>
+              <w:color w:val="156082" w:themeColor="accent1"/>
+              <w:sz w:val="72"/>
+              <w:szCs w:val="72"/>
+            </w:rPr>
+            <w:alias w:val="Título"/>
+            <w:tag w:val=""/>
+            <w:id w:val="1735040861"/>
+            <w:placeholder>
+              <w:docPart w:val="06365F28BEC14AF792969A1835FBFDB0"/>
+            </w:placeholder>
+            <w:dataBinding w:prefixMappings="xmlns:ns0='http://purl.org/dc/elements/1.1/' xmlns:ns1='http://schemas.openxmlformats.org/package/2006/metadata/core-properties' " w:xpath="/ns1:coreProperties[1]/ns0:title[1]" w:storeItemID="{6C3C8BC8-F283-45AE-878A-BAB7291924A1}"/>
+            <w:text/>
+          </w:sdtPr>
+          <w:sdtEndPr>
+            <w:rPr>
+              <w:sz w:val="80"/>
+              <w:szCs w:val="80"/>
+            </w:rPr>
+          </w:sdtEndPr>
+          <w:sdtContent>
+            <w:p>
+              <w:pPr>
+                <w:pStyle w:val="Sinespaciado"/>
+                <w:pBdr>
+                  <w:top w:val="single" w:sz="6" w:space="6" w:color="156082" w:themeColor="accent1"/>
+                  <w:bottom w:val="single" w:sz="6" w:space="6" w:color="156082" w:themeColor="accent1"/>
+                </w:pBdr>
+                <w:spacing w:after="240"/>
+                <w:jc w:val="center"/>
+                <w:rPr>
+                  <w:rFonts w:asciiTheme="majorHAnsi" w:eastAsiaTheme="majorEastAsia" w:hAnsiTheme="majorHAnsi" w:cstheme="majorBidi"/>
+                  <w:caps/>
+                  <w:color w:val="156082" w:themeColor="accent1"/>
+                  <w:sz w:val="80"/>
+                  <w:szCs w:val="80"/>
+                </w:rPr>
+              </w:pPr>
+              <w:r>
+                <w:rPr>
+                  <w:rFonts w:asciiTheme="majorHAnsi" w:eastAsiaTheme="majorEastAsia" w:hAnsiTheme="majorHAnsi" w:cstheme="majorBidi"/>
+                  <w:caps/>
+                  <w:color w:val="156082" w:themeColor="accent1"/>
+                  <w:sz w:val="72"/>
+                  <w:szCs w:val="72"/>
+                </w:rPr>
+                <w:t>Informe xml squema</w:t>
+              </w:r>
+            </w:p>
+          </w:sdtContent>
+        </w:sdt>
+        <w:sdt>
+          <w:sdtPr>
+            <w:rPr>
+              <w:color w:val="156082" w:themeColor="accent1"/>
+              <w:sz w:val="28"/>
+              <w:szCs w:val="28"/>
+            </w:rPr>
+            <w:alias w:val="Subtítulo"/>
+            <w:tag w:val=""/>
+            <w:id w:val="328029620"/>
+            <w:placeholder>
+              <w:docPart w:val="EF2E8FAADCC941EB8CC2E70BE45E8296"/>
+            </w:placeholder>
+            <w:dataBinding w:prefixMappings="xmlns:ns0='http://purl.org/dc/elements/1.1/' xmlns:ns1='http://schemas.openxmlformats.org/package/2006/metadata/core-properties' " w:xpath="/ns1:coreProperties[1]/ns0:subject[1]" w:storeItemID="{6C3C8BC8-F283-45AE-878A-BAB7291924A1}"/>
+            <w:text/>
+          </w:sdtPr>
+          <w:sdtContent>
+            <w:p>
+              <w:pPr>
+                <w:pStyle w:val="Sinespaciado"/>
+                <w:jc w:val="center"/>
+                <w:rPr>
+                  <w:color w:val="156082" w:themeColor="accent1"/>
+                  <w:sz w:val="28"/>
+                  <w:szCs w:val="28"/>
+                </w:rPr>
+              </w:pPr>
+              <w:r>
+                <w:rPr>
+                  <w:color w:val="156082" w:themeColor="accent1"/>
+                  <w:sz w:val="28"/>
+                  <w:szCs w:val="28"/>
+                </w:rPr>
+                <w:t>Natalia Blanco Agudín</w:t>
+              </w:r>
+            </w:p>
+          </w:sdtContent>
+        </w:sdt>
+        <w:p>
+          <w:pPr>
+            <w:pStyle w:val="Sinespaciado"/>
+            <w:spacing w:before="480"/>
+            <w:jc w:val="center"/>
+            <w:rPr>
+              <w:color w:val="156082" w:themeColor="accent1"/>
+            </w:rPr>
+          </w:pPr>
+          <w:r>
+            <w:rPr>
+              <w:noProof/>
+              <w:color w:val="156082" w:themeColor="accent1"/>
+            </w:rPr>
+            <mc:AlternateContent>
+              <mc:Choice Requires="wps">
+                <w:drawing>
+                  <wp:anchor distT="0" distB="0" distL="114300" distR="114300" simplePos="0" relativeHeight="251659264" behindDoc="0" locked="0" layoutInCell="1" allowOverlap="1" wp14:anchorId="35876A1A" wp14:editId="26FE3898">
+                    <wp:simplePos x="0" y="0"/>
+                    <wp:positionH relativeFrom="margin">
+                      <wp:align>center</wp:align>
+                    </wp:positionH>
+                    <mc:AlternateContent>
+                      <mc:Choice Requires="wp14">
+                        <wp:positionV relativeFrom="page">
+                          <wp14:pctPosVOffset>85000</wp14:pctPosVOffset>
+                        </wp:positionV>
+                      </mc:Choice>
+                      <mc:Fallback>
+                        <wp:positionV relativeFrom="page">
+                          <wp:posOffset>9088120</wp:posOffset>
+                        </wp:positionV>
+                      </mc:Fallback>
+                    </mc:AlternateContent>
+                    <wp:extent cx="6553200" cy="557784"/>
+                    <wp:effectExtent l="0" t="0" r="0" b="12700"/>
+                    <wp:wrapNone/>
+                    <wp:docPr id="142" name="Cuadro de texto 146"/>
+                    <wp:cNvGraphicFramePr/>
+                    <a:graphic xmlns:a="http://schemas.openxmlformats.org/drawingml/2006/main">
+                      <a:graphicData uri="http://schemas.microsoft.com/office/word/2010/wordprocessingShape">
+                        <wps:wsp>
+                          <wps:cNvSpPr txBox="1"/>
+                          <wps:spPr>
+                            <a:xfrm>
+                              <a:off x="0" y="0"/>
+                              <a:ext cx="6553200" cy="557784"/>
+                            </a:xfrm>
+                            <a:prstGeom prst="rect">
+                              <a:avLst/>
+                            </a:prstGeom>
+                            <a:noFill/>
+                            <a:ln w="6350">
+                              <a:noFill/>
+                            </a:ln>
+                            <a:effectLst/>
+                          </wps:spPr>
+                          <wps:style>
+                            <a:lnRef idx="0">
+                              <a:schemeClr val="accent1"/>
+                            </a:lnRef>
+                            <a:fillRef idx="0">
+                              <a:schemeClr val="accent1"/>
+                            </a:fillRef>
+                            <a:effectRef idx="0">
+                              <a:schemeClr val="accent1"/>
+                            </a:effectRef>
+                            <a:fontRef idx="minor">
+                              <a:schemeClr val="dk1"/>
+                            </a:fontRef>
+                          </wps:style>
+                          <wps:txbx>
+                            <w:txbxContent>
+                              <w:p>
+                                <w:pPr>
+                                  <w:pStyle w:val="Sinespaciado"/>
+                                  <w:spacing w:after="40"/>
+                                  <w:rPr>
+                                    <w:caps/>
+                                    <w:color w:val="156082" w:themeColor="accent1"/>
+                                    <w:sz w:val="28"/>
+                                    <w:szCs w:val="28"/>
+                                  </w:rPr>
+                                </w:pPr>
+                              </w:p>
+                              <w:p>
+                                <w:pPr>
+                                  <w:pStyle w:val="Sinespaciado"/>
+                                  <w:jc w:val="center"/>
+                                  <w:rPr>
+                                    <w:color w:val="156082" w:themeColor="accent1"/>
+                                  </w:rPr>
+                                </w:pPr>
+                                <w:sdt>
+                                  <w:sdtPr>
+                                    <w:rPr>
+                                      <w:caps/>
+                                      <w:color w:val="156082" w:themeColor="accent1"/>
+                                    </w:rPr>
+                                    <w:alias w:val="Compañía"/>
+                                    <w:tag w:val=""/>
+                                    <w:id w:val="1390145197"/>
+                                    <w:dataBinding w:prefixMappings="xmlns:ns0='http://schemas.openxmlformats.org/officeDocument/2006/extended-properties' " w:xpath="/ns0:Properties[1]/ns0:Company[1]" w:storeItemID="{6668398D-A668-4E3E-A5EB-62B293D839F1}"/>
+                                    <w:text/>
+                                  </w:sdtPr>
+                                  <w:sdtContent>
+                                    <w:r>
+                                      <w:rPr>
+                                        <w:caps/>
+                                        <w:color w:val="156082" w:themeColor="accent1"/>
+                                      </w:rPr>
+                                      <w:t>UO295340@uniovi.es</w:t>
+                                    </w:r>
+                                  </w:sdtContent>
+                                </w:sdt>
+                              </w:p>
+                              <w:p>
+                                <w:pPr>
+                                  <w:pStyle w:val="Sinespaciado"/>
+                                  <w:rPr>
+                                    <w:color w:val="156082" w:themeColor="accent1"/>
+                                  </w:rPr>
+                                </w:pPr>
+                              </w:p>
+                            </w:txbxContent>
+                          </wps:txbx>
+                          <wps:bodyPr rot="0" spcFirstLastPara="0" vertOverflow="overflow" horzOverflow="overflow" vert="horz" wrap="square" lIns="0" tIns="0" rIns="0" bIns="0" numCol="1" spcCol="0" rtlCol="0" fromWordArt="0" anchor="b" anchorCtr="0" forceAA="0" compatLnSpc="1">
+                            <a:prstTxWarp prst="textNoShape">
+                              <a:avLst/>
+                            </a:prstTxWarp>
+                            <a:spAutoFit/>
+                          </wps:bodyPr>
+                        </wps:wsp>
+                      </a:graphicData>
+                    </a:graphic>
+                    <wp14:sizeRelH relativeFrom="margin">
+                      <wp14:pctWidth>100000</wp14:pctWidth>
+                    </wp14:sizeRelH>
+                    <wp14:sizeRelV relativeFrom="margin">
+                      <wp14:pctHeight>0</wp14:pctHeight>
+                    </wp14:sizeRelV>
+                  </wp:anchor>
+                </w:drawing>
+              </mc:Choice>
+              <mc:Fallback>
+                <w:pict>
+                  <v:shapetype w14:anchorId="35876A1A" id="_x0000_t202" coordsize="21600,21600" o:spt="202" path="m,l,21600r21600,l21600,xe">
+                    <v:stroke joinstyle="miter"/>
+                    <v:path gradientshapeok="t" o:connecttype="rect"/>
+                  </v:shapetype>
+                  <v:shape id="Cuadro de texto 146" o:spid="_x0000_s1026" type="#_x0000_t202" style="position:absolute;left:0;text-align:left;margin-left:0;margin-top:0;width:516pt;height:43.9pt;z-index:251659264;visibility:visible;mso-wrap-style:square;mso-width-percent:1000;mso-height-percent:0;mso-top-percent:850;mso-wrap-distance-left:9pt;mso-wrap-distance-top:0;mso-wrap-distance-right:9pt;mso-wrap-distance-bottom:0;mso-position-horizontal:center;mso-position-horizontal-relative:margin;mso-position-vertical-relative:page;mso-width-percent:1000;mso-height-percent:0;mso-top-percent:850;mso-width-relative:margin;mso-height-relative:margin;v-text-anchor:bottom" o:gfxdata="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" filled="f" stroked="f" strokeweight=".5pt">
+                    <v:textbox style="mso-fit-shape-to-text:t" inset="0,0,0,0">
+                      <w:txbxContent>
+                        <w:p>
+                          <w:pPr>
+                            <w:pStyle w:val="Sinespaciado"/>
+                            <w:spacing w:after="40"/>
+                            <w:rPr>
+                              <w:caps/>
+                              <w:color w:val="156082" w:themeColor="accent1"/>
+                              <w:sz w:val="28"/>
+                              <w:szCs w:val="28"/>
+                            </w:rPr>
+                          </w:pPr>
+                        </w:p>
+                        <w:p>
+                          <w:pPr>
+                            <w:pStyle w:val="Sinespaciado"/>
+                            <w:jc w:val="center"/>
+                            <w:rPr>
+                              <w:color w:val="156082" w:themeColor="accent1"/>
+                            </w:rPr>
+                          </w:pPr>
+                          <w:sdt>
+                            <w:sdtPr>
+                              <w:rPr>
+                                <w:caps/>
+                                <w:color w:val="156082" w:themeColor="accent1"/>
+                              </w:rPr>
+                              <w:alias w:val="Compañía"/>
+                              <w:tag w:val=""/>
+                              <w:id w:val="1390145197"/>
+                              <w:dataBinding w:prefixMappings="xmlns:ns0='http://schemas.openxmlformats.org/officeDocument/2006/extended-properties' " w:xpath="/ns0:Properties[1]/ns0:Company[1]" w:storeItemID="{6668398D-A668-4E3E-A5EB-62B293D839F1}"/>
+                              <w:text/>
+                            </w:sdtPr>
+                            <w:sdtContent>
+                              <w:r>
+                                <w:rPr>
+                                  <w:caps/>
+                                  <w:color w:val="156082" w:themeColor="accent1"/>
+                                </w:rPr>
+                                <w:t>UO295340@uniovi.es</w:t>
+                              </w:r>
+                            </w:sdtContent>
+                          </w:sdt>
+                        </w:p>
+                        <w:p>
+                          <w:pPr>
+                            <w:pStyle w:val="Sinespaciado"/>
+                            <w:rPr>
+                              <w:color w:val="156082" w:themeColor="accent1"/>
+                            </w:rPr>
+                          </w:pPr>
+                        </w:p>
+                      </w:txbxContent>
+                    </v:textbox>
+                    <w10:wrap anchorx="margin" anchory="page"/>
+                  </v:shape>
+                </w:pict>
+              </mc:Fallback>
+            </mc:AlternateContent>
+          </w:r>
+          <w:r>
+            <w:rPr>
+              <w:noProof/>
+              <w:color w:val="156082" w:themeColor="accent1"/>
+            </w:rPr>
+            <w:drawing>
+              <wp:inline distT="0" distB="0" distL="0" distR="0" wp14:anchorId="01CDEE33" wp14:editId="5437B8DF">
+                <wp:extent cx="758952" cy="478932"/>
+                <wp:effectExtent l="0" t="0" r="3175" b="0"/>
+                <wp:docPr id="144" name="Imagen 147"/>
+                <wp:cNvGraphicFramePr>
+                  <a:graphicFrameLocks xmlns:a="http://schemas.openxmlformats.org/drawingml/2006/main" noChangeAspect="1"/>
+                </wp:cNvGraphicFramePr>
+                <a:graphic xmlns:a="http://schemas.openxmlformats.org/drawingml/2006/main">
+                  <a:graphicData uri="http://schemas.openxmlformats.org/drawingml/2006/picture">
+                    <pic:pic xmlns:pic="http://schemas.openxmlformats.org/drawingml/2006/picture">
+                      <pic:nvPicPr>
+                        <pic:cNvPr id="9" name="roco bottom.png"/>
+                        <pic:cNvPicPr/>
+                      </pic:nvPicPr>
+                      <pic:blipFill>
+                        <a:blip r:embed="rId8" cstate="print">
+                          <a:duotone>
+                            <a:schemeClr val="accent1">
+                              <a:shade val="45000"/>
+                              <a:satMod val="135000"/>
+                            </a:schemeClr>
+                            <a:prstClr val="white"/>
+                          </a:duotone>
+                          <a:extLst>
+                            <a:ext uri="{28A0092B-C50C-407E-A947-70E740481C1C}">
+                              <a14:useLocalDpi xmlns:a14="http://schemas.microsoft.com/office/drawing/2010/main" val="0"/>
+                            </a:ext>
+                          </a:extLst>
+                        </a:blip>
+                        <a:stretch>
+                          <a:fillRect/>
+                        </a:stretch>
+                      </pic:blipFill>
+                      <pic:spPr>
+                        <a:xfrm>
+                          <a:off x="0" y="0"/>
+                          <a:ext cx="758952" cy="478932"/>
+                        </a:xfrm>
+                        <a:prstGeom prst="rect">
+                          <a:avLst/>
+                        </a:prstGeom>
+                      </pic:spPr>
+                    </pic:pic>
+                  </a:graphicData>
+                </a:graphic>
+              </wp:inline>
+            </w:drawing>
+          </w:r>
+        </w:p>
+        <w:p>
+          <w:r>
+            <w:br w:type="page"/>
+          </w:r>
+        </w:p>
+      </w:sdtContent>
+    </w:sdt>
     <w:sdt>
       <w:sdtPr>
         <w:rPr>
@@ -83,7 +514,7 @@
           <w:r>
             <w:fldChar w:fldCharType="separate"/>
           </w:r>
-          <w:hyperlink w:anchor="_Toc211848098" w:history="1">
+          <w:hyperlink w:anchor="_Toc212027194" w:history="1">
             <w:r>
               <w:rPr>
                 <w:rStyle w:val="Hipervnculo"/>
@@ -133,7 +564,7 @@
                 <w:noProof/>
                 <w:webHidden/>
               </w:rPr>
-              <w:instrText xml:space="preserve"> PAGEREF _Toc211848098 \h </w:instrText>
+              <w:instrText xml:space="preserve"> PAGEREF _Toc212027194 \h </w:instrText>
             </w:r>
             <w:r>
               <w:rPr>
@@ -153,7 +584,7 @@
                 <w:noProof/>
                 <w:webHidden/>
               </w:rPr>
-              <w:t>3</w:t>
+              <w:t>2</w:t>
             </w:r>
             <w:r>
               <w:rPr>
@@ -179,7 +610,7 @@
               <w:lang w:eastAsia="es-ES" w:bidi="ar-SA"/>
             </w:rPr>
           </w:pPr>
-          <w:hyperlink w:anchor="_Toc211848099" w:history="1">
+          <w:hyperlink w:anchor="_Toc212027195" w:history="1">
             <w:r>
               <w:rPr>
                 <w:rStyle w:val="Hipervnculo"/>
@@ -229,7 +660,7 @@
                 <w:noProof/>
                 <w:webHidden/>
               </w:rPr>
-              <w:instrText xml:space="preserve"> PAGEREF _Toc211848099 \h </w:instrText>
+              <w:instrText xml:space="preserve"> PAGEREF _Toc212027195 \h </w:instrText>
             </w:r>
             <w:r>
               <w:rPr>
@@ -249,7 +680,7 @@
                 <w:noProof/>
                 <w:webHidden/>
               </w:rPr>
-              <w:t>3</w:t>
+              <w:t>2</w:t>
             </w:r>
             <w:r>
               <w:rPr>
@@ -275,7 +706,7 @@
               <w:lang w:eastAsia="es-ES" w:bidi="ar-SA"/>
             </w:rPr>
           </w:pPr>
-          <w:hyperlink w:anchor="_Toc211848100" w:history="1">
+          <w:hyperlink w:anchor="_Toc212027196" w:history="1">
             <w:r>
               <w:rPr>
                 <w:rStyle w:val="Hipervnculo"/>
@@ -325,7 +756,7 @@
                 <w:noProof/>
                 <w:webHidden/>
               </w:rPr>
-              <w:instrText xml:space="preserve"> PAGEREF _Toc211848100 \h </w:instrText>
+              <w:instrText xml:space="preserve"> PAGEREF _Toc212027196 \h </w:instrText>
             </w:r>
             <w:r>
               <w:rPr>
@@ -345,7 +776,7 @@
                 <w:noProof/>
                 <w:webHidden/>
               </w:rPr>
-              <w:t>4</w:t>
+              <w:t>3</w:t>
             </w:r>
             <w:r>
               <w:rPr>
@@ -371,7 +802,7 @@
               <w:lang w:eastAsia="es-ES" w:bidi="ar-SA"/>
             </w:rPr>
           </w:pPr>
-          <w:hyperlink w:anchor="_Toc211848101" w:history="1">
+          <w:hyperlink w:anchor="_Toc212027197" w:history="1">
             <w:r>
               <w:rPr>
                 <w:rStyle w:val="Hipervnculo"/>
@@ -421,7 +852,7 @@
                 <w:noProof/>
                 <w:webHidden/>
               </w:rPr>
-              <w:instrText xml:space="preserve"> PAGEREF _Toc211848101 \h </w:instrText>
+              <w:instrText xml:space="preserve"> PAGEREF _Toc212027197 \h </w:instrText>
             </w:r>
             <w:r>
               <w:rPr>
@@ -441,7 +872,103 @@
                 <w:noProof/>
                 <w:webHidden/>
               </w:rPr>
-              <w:t>4</w:t>
+              <w:t>3</w:t>
+            </w:r>
+            <w:r>
+              <w:rPr>
+                <w:noProof/>
+                <w:webHidden/>
+              </w:rPr>
+              <w:fldChar w:fldCharType="end"/>
+            </w:r>
+          </w:hyperlink>
+        </w:p>
+        <w:p>
+          <w:pPr>
+            <w:pStyle w:val="TDC1"/>
+            <w:tabs>
+              <w:tab w:val="left" w:pos="480"/>
+              <w:tab w:val="right" w:leader="dot" w:pos="8494"/>
+            </w:tabs>
+            <w:rPr>
+              <w:rFonts w:eastAsiaTheme="minorEastAsia"/>
+              <w:noProof/>
+              <w:sz w:val="24"/>
+              <w:szCs w:val="24"/>
+              <w:lang w:eastAsia="es-ES" w:bidi="ar-SA"/>
+            </w:rPr>
+          </w:pPr>
+          <w:hyperlink w:anchor="_Toc212027198" w:history="1">
+            <w:r>
+              <w:rPr>
+                <w:rStyle w:val="Hipervnculo"/>
+                <w:rFonts w:ascii="Arial" w:hAnsi="Arial" w:cs="Arial"/>
+                <w:b/>
+                <w:bCs/>
+                <w:noProof/>
+              </w:rPr>
+              <w:t>5.</w:t>
+            </w:r>
+            <w:r>
+              <w:rPr>
+                <w:rFonts w:eastAsiaTheme="minorEastAsia"/>
+                <w:noProof/>
+                <w:sz w:val="24"/>
+                <w:szCs w:val="24"/>
+                <w:lang w:eastAsia="es-ES" w:bidi="ar-SA"/>
+              </w:rPr>
+              <w:tab/>
+            </w:r>
+            <w:r>
+              <w:rPr>
+                <w:rStyle w:val="Hipervnculo"/>
+                <w:rFonts w:ascii="Arial" w:hAnsi="Arial" w:cs="Arial"/>
+                <w:b/>
+                <w:bCs/>
+                <w:noProof/>
+              </w:rPr>
+              <w:t>Cambios sobre el documento circuitoEsquema.xml</w:t>
+            </w:r>
+            <w:r>
+              <w:rPr>
+                <w:noProof/>
+                <w:webHidden/>
+              </w:rPr>
+              <w:tab/>
+            </w:r>
+            <w:r>
+              <w:rPr>
+                <w:noProof/>
+                <w:webHidden/>
+              </w:rPr>
+              <w:fldChar w:fldCharType="begin"/>
+            </w:r>
+            <w:r>
+              <w:rPr>
+                <w:noProof/>
+                <w:webHidden/>
+              </w:rPr>
+              <w:instrText xml:space="preserve"> PAGEREF _Toc212027198 \h </w:instrText>
+            </w:r>
+            <w:r>
+              <w:rPr>
+                <w:noProof/>
+                <w:webHidden/>
+              </w:rPr>
+            </w:r>
+            <w:r>
+              <w:rPr>
+                <w:noProof/>
+                <w:webHidden/>
+              </w:rPr>
+              <w:fldChar w:fldCharType="separate"/>
+            </w:r>
+            <w:r>
+              <w:rPr>
+                <w:noProof/>
+                <w:webHidden/>
+              </w:rPr>
+              <w:t>3</w:t>
             </w:r>
             <w:r>
               <w:rPr>
@@ -485,7 +1012,7 @@
           <w:szCs w:val="24"/>
         </w:rPr>
       </w:pPr>
-      <w:bookmarkStart w:id="0" w:name="_Toc211848098"/>
+      <w:bookmarkStart w:id="0" w:name="_Toc212027194"/>
       <w:r>
         <w:rPr>
           <w:rFonts w:ascii="Arial" w:hAnsi="Arial" w:cs="Arial"/>
@@ -707,13 +1234,14 @@
     <w:tbl>
       <w:tblPr>
         <w:tblStyle w:val="Tablaconcuadrcula"/>
-        <w:tblW w:w="0" w:type="auto"/>
+        <w:tblW w:w="10065" w:type="dxa"/>
+        <w:tblInd w:w="-856" w:type="dxa"/>
         <w:tblLook w:val="04A0" w:firstRow="1" w:lastRow="0" w:firstColumn="1" w:lastColumn="0" w:noHBand="0" w:noVBand="1"/>
       </w:tblPr>
       <w:tblGrid>
         <w:gridCol w:w="3114"/>
         <w:gridCol w:w="2548"/>
-        <w:gridCol w:w="2832"/>
+        <w:gridCol w:w="4403"/>
       </w:tblGrid>
       <w:tr>
         <w:tc>
@@ -770,12 +1298,12 @@
         </w:tc>
         <w:tc>
           <w:tcPr>
-            <w:tcW w:w="2832" w:type="dxa"/>
+            <w:tcW w:w="4403" w:type="dxa"/>
             <w:shd w:val="clear" w:color="auto" w:fill="95DCF7" w:themeFill="accent4" w:themeFillTint="66"/>
           </w:tcPr>
           <w:p>
             <w:pPr>
-              <w:jc w:val="both"/>
+              <w:ind w:right="-258"/>
               <w:rPr>
                 <w:b/>
                 <w:bCs/>
@@ -837,11 +1365,10 @@
         </w:tc>
         <w:tc>
           <w:tcPr>
-            <w:tcW w:w="2832" w:type="dxa"/>
+            <w:tcW w:w="4403" w:type="dxa"/>
           </w:tcPr>
           <w:p>
             <w:pPr>
-              <w:jc w:val="both"/>
               <w:rPr>
                 <w:rFonts w:ascii="Consolas" w:hAnsi="Consolas"/>
                 <w:highlight w:val="lightGray"/>
@@ -900,11 +1427,10 @@
         </w:tc>
         <w:tc>
           <w:tcPr>
-            <w:tcW w:w="2832" w:type="dxa"/>
+            <w:tcW w:w="4403" w:type="dxa"/>
           </w:tcPr>
           <w:p>
             <w:pPr>
-              <w:jc w:val="both"/>
               <w:rPr>
                 <w:rFonts w:ascii="Consolas" w:hAnsi="Consolas"/>
                 <w:highlight w:val="lightGray"/>
@@ -963,11 +1489,10 @@
         </w:tc>
         <w:tc>
           <w:tcPr>
-            <w:tcW w:w="2832" w:type="dxa"/>
+            <w:tcW w:w="4403" w:type="dxa"/>
           </w:tcPr>
           <w:p>
             <w:pPr>
-              <w:jc w:val="both"/>
               <w:rPr>
                 <w:rFonts w:ascii="Consolas" w:hAnsi="Consolas"/>
                 <w:highlight w:val="lightGray"/>
@@ -1033,11 +1558,496 @@
         </w:tc>
         <w:tc>
           <w:tcPr>
-            <w:tcW w:w="2832" w:type="dxa"/>
+            <w:tcW w:w="4403" w:type="dxa"/>
+          </w:tcPr>
+          <w:p>
+            <w:pPr>
+              <w:rPr>
+                <w:rFonts w:ascii="Consolas" w:hAnsi="Consolas"/>
+                <w:highlight w:val="lightGray"/>
+              </w:rPr>
+            </w:pPr>
+            <w:proofErr w:type="spellStart"/>
+            <w:r>
+              <w:rPr>
+                <w:rFonts w:ascii="Consolas" w:hAnsi="Consolas"/>
+                <w:highlight w:val="lightGray"/>
+              </w:rPr>
+              <w:t>tipoLongitudCircuito</w:t>
+            </w:r>
+            <w:proofErr w:type="spellEnd"/>
+            <w:r>
+              <w:rPr>
+                <w:rFonts w:ascii="Consolas" w:hAnsi="Consolas"/>
+                <w:highlight w:val="lightGray"/>
+              </w:rPr>
+              <w:t xml:space="preserve"> </w:t>
+            </w:r>
+            <w:r>
+              <w:t>(restricción de</w:t>
+            </w:r>
+            <w:r>
+              <w:rPr>
+                <w:rFonts w:ascii="Consolas" w:hAnsi="Consolas"/>
+                <w:highlight w:val="lightGray"/>
+              </w:rPr>
+              <w:t xml:space="preserve"> </w:t>
+            </w:r>
+            <w:proofErr w:type="spellStart"/>
+            <w:r>
+              <w:rPr>
+                <w:rFonts w:ascii="Consolas" w:hAnsi="Consolas"/>
+                <w:highlight w:val="lightGray"/>
+              </w:rPr>
+              <w:t>xs:float</w:t>
+            </w:r>
+            <w:proofErr w:type="spellEnd"/>
+            <w:r>
+              <w:rPr>
+                <w:rFonts w:ascii="Consolas" w:hAnsi="Consolas"/>
+                <w:highlight w:val="lightGray"/>
+              </w:rPr>
+              <w:t>)</w:t>
+            </w:r>
+          </w:p>
+        </w:tc>
+      </w:tr>
+      <w:tr>
+        <w:tc>
+          <w:tcPr>
+            <w:tcW w:w="3114" w:type="dxa"/>
           </w:tcPr>
           <w:p>
             <w:pPr>
               <w:jc w:val="both"/>
+            </w:pPr>
+            <w:r>
+              <w:t>anchura</w:t>
+            </w:r>
+          </w:p>
+        </w:tc>
+        <w:tc>
+          <w:tcPr>
+            <w:tcW w:w="2548" w:type="dxa"/>
+          </w:tcPr>
+          <w:p>
+            <w:pPr>
+              <w:jc w:val="both"/>
+              <w:rPr>
+                <w:rFonts w:ascii="Consolas" w:hAnsi="Consolas"/>
+                <w:highlight w:val="lightGray"/>
+              </w:rPr>
+            </w:pPr>
+            <w:proofErr w:type="spellStart"/>
+            <w:r>
+              <w:rPr>
+                <w:rFonts w:ascii="Consolas" w:hAnsi="Consolas"/>
+                <w:highlight w:val="lightGray"/>
+              </w:rPr>
+              <w:t>xs:string</w:t>
+            </w:r>
+            <w:proofErr w:type="spellEnd"/>
+          </w:p>
+        </w:tc>
+        <w:tc>
+          <w:tcPr>
+            <w:tcW w:w="4403" w:type="dxa"/>
+          </w:tcPr>
+          <w:p>
+            <w:pPr>
+              <w:rPr>
+                <w:rFonts w:ascii="Consolas" w:hAnsi="Consolas"/>
+                <w:highlight w:val="lightGray"/>
+              </w:rPr>
+            </w:pPr>
+            <w:proofErr w:type="spellStart"/>
+            <w:r>
+              <w:rPr>
+                <w:rFonts w:ascii="Consolas" w:hAnsi="Consolas"/>
+                <w:highlight w:val="lightGray"/>
+              </w:rPr>
+              <w:t>tipo</w:t>
+            </w:r>
+            <w:r>
+              <w:rPr>
+                <w:rFonts w:ascii="Consolas" w:hAnsi="Consolas"/>
+                <w:highlight w:val="lightGray"/>
+              </w:rPr>
+              <w:t>Anchura</w:t>
+            </w:r>
+            <w:proofErr w:type="spellEnd"/>
+            <w:r>
+              <w:t xml:space="preserve"> (restricción de</w:t>
+            </w:r>
+            <w:r>
+              <w:rPr>
+                <w:rFonts w:ascii="Consolas" w:hAnsi="Consolas"/>
+                <w:highlight w:val="lightGray"/>
+              </w:rPr>
+              <w:t xml:space="preserve"> </w:t>
+            </w:r>
+            <w:proofErr w:type="spellStart"/>
+            <w:r>
+              <w:rPr>
+                <w:rFonts w:ascii="Consolas" w:hAnsi="Consolas"/>
+                <w:highlight w:val="lightGray"/>
+              </w:rPr>
+              <w:t>xs:float</w:t>
+            </w:r>
+            <w:proofErr w:type="spellEnd"/>
+            <w:r>
+              <w:rPr>
+                <w:rFonts w:ascii="Consolas" w:hAnsi="Consolas"/>
+                <w:highlight w:val="lightGray"/>
+              </w:rPr>
+              <w:t>)</w:t>
+            </w:r>
+          </w:p>
+        </w:tc>
+      </w:tr>
+      <w:tr>
+        <w:tc>
+          <w:tcPr>
+            <w:tcW w:w="3114" w:type="dxa"/>
+          </w:tcPr>
+          <w:p>
+            <w:pPr>
+              <w:jc w:val="both"/>
+            </w:pPr>
+            <w:r>
+              <w:t>l</w:t>
+            </w:r>
+            <w:r>
+              <w:t>ongitud</w:t>
+            </w:r>
+          </w:p>
+        </w:tc>
+        <w:tc>
+          <w:tcPr>
+            <w:tcW w:w="2548" w:type="dxa"/>
+          </w:tcPr>
+          <w:p>
+            <w:pPr>
+              <w:jc w:val="both"/>
+              <w:rPr>
+                <w:rFonts w:ascii="Consolas" w:hAnsi="Consolas"/>
+                <w:highlight w:val="lightGray"/>
+              </w:rPr>
+            </w:pPr>
+            <w:proofErr w:type="spellStart"/>
+            <w:r>
+              <w:rPr>
+                <w:rFonts w:ascii="Consolas" w:hAnsi="Consolas"/>
+                <w:highlight w:val="lightGray"/>
+              </w:rPr>
+              <w:t>xs:string</w:t>
+            </w:r>
+            <w:proofErr w:type="spellEnd"/>
+          </w:p>
+        </w:tc>
+        <w:tc>
+          <w:tcPr>
+            <w:tcW w:w="4403" w:type="dxa"/>
+          </w:tcPr>
+          <w:p>
+            <w:pPr>
+              <w:rPr>
+                <w:rFonts w:ascii="Consolas" w:hAnsi="Consolas"/>
+                <w:highlight w:val="lightGray"/>
+              </w:rPr>
+            </w:pPr>
+            <w:proofErr w:type="spellStart"/>
+            <w:r>
+              <w:rPr>
+                <w:rFonts w:ascii="Consolas" w:hAnsi="Consolas"/>
+                <w:highlight w:val="lightGray"/>
+              </w:rPr>
+              <w:t>tip</w:t>
+            </w:r>
+            <w:r>
+              <w:rPr>
+                <w:rFonts w:ascii="Consolas" w:hAnsi="Consolas"/>
+                <w:highlight w:val="lightGray"/>
+              </w:rPr>
+              <w:t>oLongitud</w:t>
+            </w:r>
+            <w:proofErr w:type="spellEnd"/>
+            <w:r>
+              <w:rPr>
+                <w:rFonts w:ascii="Consolas" w:hAnsi="Consolas"/>
+              </w:rPr>
+              <w:t xml:space="preserve"> </w:t>
+            </w:r>
+            <w:r>
+              <w:t>(restricción de</w:t>
+            </w:r>
+            <w:r>
+              <w:rPr>
+                <w:rFonts w:ascii="Consolas" w:hAnsi="Consolas"/>
+                <w:highlight w:val="lightGray"/>
+              </w:rPr>
+              <w:t xml:space="preserve"> </w:t>
+            </w:r>
+            <w:proofErr w:type="spellStart"/>
+            <w:r>
+              <w:rPr>
+                <w:rFonts w:ascii="Consolas" w:hAnsi="Consolas"/>
+                <w:highlight w:val="lightGray"/>
+              </w:rPr>
+              <w:t>xs:float</w:t>
+            </w:r>
+            <w:proofErr w:type="spellEnd"/>
+            <w:r>
+              <w:rPr>
+                <w:rFonts w:ascii="Consolas" w:hAnsi="Consolas"/>
+                <w:highlight w:val="lightGray"/>
+              </w:rPr>
+              <w:t>)</w:t>
+            </w:r>
+          </w:p>
+        </w:tc>
+      </w:tr>
+      <w:tr>
+        <w:tc>
+          <w:tcPr>
+            <w:tcW w:w="3114" w:type="dxa"/>
+          </w:tcPr>
+          <w:p>
+            <w:pPr>
+              <w:jc w:val="both"/>
+            </w:pPr>
+            <w:r>
+              <w:t>latitud</w:t>
+            </w:r>
+          </w:p>
+        </w:tc>
+        <w:tc>
+          <w:tcPr>
+            <w:tcW w:w="2548" w:type="dxa"/>
+          </w:tcPr>
+          <w:p>
+            <w:pPr>
+              <w:jc w:val="both"/>
+              <w:rPr>
+                <w:rFonts w:ascii="Consolas" w:hAnsi="Consolas"/>
+                <w:highlight w:val="lightGray"/>
+              </w:rPr>
+            </w:pPr>
+            <w:proofErr w:type="spellStart"/>
+            <w:r>
+              <w:rPr>
+                <w:rFonts w:ascii="Consolas" w:hAnsi="Consolas"/>
+                <w:highlight w:val="lightGray"/>
+              </w:rPr>
+              <w:t>xs:string</w:t>
+            </w:r>
+            <w:proofErr w:type="spellEnd"/>
+          </w:p>
+        </w:tc>
+        <w:tc>
+          <w:tcPr>
+            <w:tcW w:w="4403" w:type="dxa"/>
+          </w:tcPr>
+          <w:p>
+            <w:pPr>
+              <w:rPr>
+                <w:rFonts w:ascii="Consolas" w:hAnsi="Consolas"/>
+                <w:highlight w:val="lightGray"/>
+              </w:rPr>
+            </w:pPr>
+            <w:proofErr w:type="spellStart"/>
+            <w:r>
+              <w:rPr>
+                <w:rFonts w:ascii="Consolas" w:hAnsi="Consolas"/>
+                <w:highlight w:val="lightGray"/>
+              </w:rPr>
+              <w:t>tipo</w:t>
+            </w:r>
+            <w:r>
+              <w:rPr>
+                <w:rFonts w:ascii="Consolas" w:hAnsi="Consolas"/>
+                <w:highlight w:val="lightGray"/>
+              </w:rPr>
+              <w:t>Latitud</w:t>
+            </w:r>
+            <w:proofErr w:type="spellEnd"/>
+            <w:r>
+              <w:rPr>
+                <w:rFonts w:ascii="Consolas" w:hAnsi="Consolas"/>
+              </w:rPr>
+              <w:t xml:space="preserve"> </w:t>
+            </w:r>
+            <w:r>
+              <w:t>(restricción de</w:t>
+            </w:r>
+            <w:r>
+              <w:rPr>
+                <w:rFonts w:ascii="Consolas" w:hAnsi="Consolas"/>
+                <w:highlight w:val="lightGray"/>
+              </w:rPr>
+              <w:t xml:space="preserve"> </w:t>
+            </w:r>
+            <w:proofErr w:type="spellStart"/>
+            <w:r>
+              <w:rPr>
+                <w:rFonts w:ascii="Consolas" w:hAnsi="Consolas"/>
+                <w:highlight w:val="lightGray"/>
+              </w:rPr>
+              <w:t>xs:float</w:t>
+            </w:r>
+            <w:proofErr w:type="spellEnd"/>
+            <w:r>
+              <w:rPr>
+                <w:rFonts w:ascii="Consolas" w:hAnsi="Consolas"/>
+                <w:highlight w:val="lightGray"/>
+              </w:rPr>
+              <w:t>)</w:t>
+            </w:r>
+          </w:p>
+        </w:tc>
+      </w:tr>
+      <w:tr>
+        <w:tc>
+          <w:tcPr>
+            <w:tcW w:w="3114" w:type="dxa"/>
+          </w:tcPr>
+          <w:p>
+            <w:pPr>
+              <w:jc w:val="both"/>
+            </w:pPr>
+            <w:r>
+              <w:t>altitud</w:t>
+            </w:r>
+          </w:p>
+        </w:tc>
+        <w:tc>
+          <w:tcPr>
+            <w:tcW w:w="2548" w:type="dxa"/>
+          </w:tcPr>
+          <w:p>
+            <w:pPr>
+              <w:jc w:val="both"/>
+              <w:rPr>
+                <w:rFonts w:ascii="Consolas" w:hAnsi="Consolas"/>
+                <w:highlight w:val="lightGray"/>
+              </w:rPr>
+            </w:pPr>
+            <w:proofErr w:type="spellStart"/>
+            <w:r>
+              <w:rPr>
+                <w:rFonts w:ascii="Consolas" w:hAnsi="Consolas"/>
+                <w:highlight w:val="lightGray"/>
+              </w:rPr>
+              <w:t>xs:string</w:t>
+            </w:r>
+            <w:proofErr w:type="spellEnd"/>
+          </w:p>
+        </w:tc>
+        <w:tc>
+          <w:tcPr>
+            <w:tcW w:w="4403" w:type="dxa"/>
+          </w:tcPr>
+          <w:p>
+            <w:pPr>
+              <w:rPr>
+                <w:rFonts w:ascii="Consolas" w:hAnsi="Consolas"/>
+                <w:highlight w:val="lightGray"/>
+              </w:rPr>
+            </w:pPr>
+            <w:proofErr w:type="spellStart"/>
+            <w:r>
+              <w:rPr>
+                <w:rFonts w:ascii="Consolas" w:hAnsi="Consolas"/>
+                <w:highlight w:val="lightGray"/>
+              </w:rPr>
+              <w:t>tipo</w:t>
+            </w:r>
+            <w:r>
+              <w:rPr>
+                <w:rFonts w:ascii="Consolas" w:hAnsi="Consolas"/>
+                <w:highlight w:val="lightGray"/>
+              </w:rPr>
+              <w:t>Altitud</w:t>
+            </w:r>
+            <w:proofErr w:type="spellEnd"/>
+            <w:r>
+              <w:rPr>
+                <w:rFonts w:ascii="Consolas" w:hAnsi="Consolas"/>
+              </w:rPr>
+              <w:t xml:space="preserve"> </w:t>
+            </w:r>
+            <w:r>
+              <w:t>(restricción de</w:t>
+            </w:r>
+            <w:r>
+              <w:rPr>
+                <w:rFonts w:ascii="Consolas" w:hAnsi="Consolas"/>
+                <w:highlight w:val="lightGray"/>
+              </w:rPr>
+              <w:t xml:space="preserve"> </w:t>
+            </w:r>
+            <w:proofErr w:type="spellStart"/>
+            <w:r>
+              <w:rPr>
+                <w:rFonts w:ascii="Consolas" w:hAnsi="Consolas"/>
+                <w:highlight w:val="lightGray"/>
+              </w:rPr>
+              <w:t>xs:float</w:t>
+            </w:r>
+            <w:proofErr w:type="spellEnd"/>
+            <w:r>
+              <w:rPr>
+                <w:rFonts w:ascii="Consolas" w:hAnsi="Consolas"/>
+                <w:highlight w:val="lightGray"/>
+              </w:rPr>
+              <w:t>)</w:t>
+            </w:r>
+          </w:p>
+        </w:tc>
+      </w:tr>
+      <w:tr>
+        <w:tc>
+          <w:tcPr>
+            <w:tcW w:w="3114" w:type="dxa"/>
+          </w:tcPr>
+          <w:p>
+            <w:pPr>
+              <w:jc w:val="both"/>
+            </w:pPr>
+            <w:r>
+              <w:t>distancia</w:t>
+            </w:r>
+          </w:p>
+        </w:tc>
+        <w:tc>
+          <w:tcPr>
+            <w:tcW w:w="2548" w:type="dxa"/>
+          </w:tcPr>
+          <w:p>
+            <w:pPr>
+              <w:jc w:val="both"/>
+              <w:rPr>
+                <w:rFonts w:ascii="Consolas" w:hAnsi="Consolas"/>
+                <w:highlight w:val="lightGray"/>
+              </w:rPr>
+            </w:pPr>
+            <w:proofErr w:type="spellStart"/>
+            <w:r>
+              <w:rPr>
+                <w:rFonts w:ascii="Consolas" w:hAnsi="Consolas"/>
+                <w:highlight w:val="lightGray"/>
+              </w:rPr>
+              <w:t>xs:string</w:t>
+            </w:r>
+            <w:proofErr w:type="spellEnd"/>
+          </w:p>
+        </w:tc>
+        <w:tc>
+          <w:tcPr>
+            <w:tcW w:w="4403" w:type="dxa"/>
+          </w:tcPr>
+          <w:p>
+            <w:pPr>
               <w:rPr>
                 <w:rFonts w:ascii="Consolas" w:hAnsi="Consolas"/>
                 <w:highlight w:val="lightGray"/>
@@ -1065,7 +2075,7 @@
               <w:jc w:val="both"/>
             </w:pPr>
             <w:r>
-              <w:t>anchura</w:t>
+              <w:t>sector</w:t>
             </w:r>
           </w:p>
         </w:tc>
@@ -1094,11 +2104,10 @@
         </w:tc>
         <w:tc>
           <w:tcPr>
-            <w:tcW w:w="2832" w:type="dxa"/>
+            <w:tcW w:w="4403" w:type="dxa"/>
           </w:tcPr>
           <w:p>
             <w:pPr>
-              <w:jc w:val="both"/>
               <w:rPr>
                 <w:rFonts w:ascii="Consolas" w:hAnsi="Consolas"/>
                 <w:highlight w:val="lightGray"/>
@@ -1110,7 +2119,14 @@
                 <w:rFonts w:ascii="Consolas" w:hAnsi="Consolas"/>
                 <w:highlight w:val="lightGray"/>
               </w:rPr>
-              <w:t>xs:float</w:t>
+              <w:t>xs:</w:t>
+            </w:r>
+            <w:r>
+              <w:rPr>
+                <w:rFonts w:ascii="Consolas" w:hAnsi="Consolas"/>
+                <w:highlight w:val="lightGray"/>
+              </w:rPr>
+              <w:t>integer</w:t>
             </w:r>
             <w:proofErr w:type="spellEnd"/>
           </w:p>
@@ -1126,10 +2142,7 @@
               <w:jc w:val="both"/>
             </w:pPr>
             <w:r>
-              <w:t>l</w:t>
-            </w:r>
-            <w:r>
-              <w:t>ongitud</w:t>
+              <w:t>duración</w:t>
             </w:r>
           </w:p>
         </w:tc>
@@ -1158,11 +2171,10 @@
         </w:tc>
         <w:tc>
           <w:tcPr>
-            <w:tcW w:w="2832" w:type="dxa"/>
+            <w:tcW w:w="4403" w:type="dxa"/>
           </w:tcPr>
           <w:p>
             <w:pPr>
-              <w:jc w:val="both"/>
               <w:rPr>
                 <w:rFonts w:ascii="Consolas" w:hAnsi="Consolas"/>
                 <w:highlight w:val="lightGray"/>
@@ -1174,14 +2186,7 @@
                 <w:rFonts w:ascii="Consolas" w:hAnsi="Consolas"/>
                 <w:highlight w:val="lightGray"/>
               </w:rPr>
-              <w:t>xs:</w:t>
-            </w:r>
-            <w:r>
-              <w:rPr>
-                <w:rFonts w:ascii="Consolas" w:hAnsi="Consolas"/>
-                <w:highlight w:val="lightGray"/>
-              </w:rPr>
-              <w:t>float</w:t>
+              <w:t>xs:duration</w:t>
             </w:r>
             <w:proofErr w:type="spellEnd"/>
           </w:p>
@@ -1197,7 +2202,15 @@
               <w:jc w:val="both"/>
             </w:pPr>
             <w:r>
-              <w:t>latitud</w:t>
+              <w:t xml:space="preserve">Atributo </w:t>
+            </w:r>
+            <w:proofErr w:type="spellStart"/>
+            <w:r>
+              <w:t>numero</w:t>
+            </w:r>
+            <w:proofErr w:type="spellEnd"/>
+            <w:r>
+              <w:t xml:space="preserve"> de posición</w:t>
             </w:r>
           </w:p>
         </w:tc>
@@ -1226,11 +2239,10 @@
         </w:tc>
         <w:tc>
           <w:tcPr>
-            <w:tcW w:w="2832" w:type="dxa"/>
+            <w:tcW w:w="4403" w:type="dxa"/>
           </w:tcPr>
           <w:p>
             <w:pPr>
-              <w:jc w:val="both"/>
               <w:rPr>
                 <w:rFonts w:ascii="Consolas" w:hAnsi="Consolas"/>
                 <w:highlight w:val="lightGray"/>
@@ -1242,7 +2254,7 @@
                 <w:rFonts w:ascii="Consolas" w:hAnsi="Consolas"/>
                 <w:highlight w:val="lightGray"/>
               </w:rPr>
-              <w:t>xs:float</w:t>
+              <w:t>xs:positiveInteger</w:t>
             </w:r>
             <w:proofErr w:type="spellEnd"/>
           </w:p>
@@ -1258,7 +2270,7 @@
               <w:jc w:val="both"/>
             </w:pPr>
             <w:r>
-              <w:t>altitud</w:t>
+              <w:t>puntos</w:t>
             </w:r>
           </w:p>
         </w:tc>
@@ -1287,331 +2299,10 @@
         </w:tc>
         <w:tc>
           <w:tcPr>
-            <w:tcW w:w="2832" w:type="dxa"/>
+            <w:tcW w:w="4403" w:type="dxa"/>
           </w:tcPr>
           <w:p>
             <w:pPr>
-              <w:jc w:val="both"/>
-              <w:rPr>
-                <w:rFonts w:ascii="Consolas" w:hAnsi="Consolas"/>
-                <w:highlight w:val="lightGray"/>
-              </w:rPr>
-            </w:pPr>
-            <w:proofErr w:type="spellStart"/>
-            <w:r>
-              <w:rPr>
-                <w:rFonts w:ascii="Consolas" w:hAnsi="Consolas"/>
-                <w:highlight w:val="lightGray"/>
-              </w:rPr>
-              <w:t>xs:float</w:t>
-            </w:r>
-            <w:proofErr w:type="spellEnd"/>
-          </w:p>
-        </w:tc>
-      </w:tr>
-      <w:tr>
-        <w:tc>
-          <w:tcPr>
-            <w:tcW w:w="3114" w:type="dxa"/>
-          </w:tcPr>
-          <w:p>
-            <w:pPr>
-              <w:jc w:val="both"/>
-            </w:pPr>
-            <w:r>
-              <w:t>distancia</w:t>
-            </w:r>
-          </w:p>
-        </w:tc>
-        <w:tc>
-          <w:tcPr>
-            <w:tcW w:w="2548" w:type="dxa"/>
-          </w:tcPr>
-          <w:p>
-            <w:pPr>
-              <w:jc w:val="both"/>
-              <w:rPr>
-                <w:rFonts w:ascii="Consolas" w:hAnsi="Consolas"/>
-                <w:highlight w:val="lightGray"/>
-              </w:rPr>
-            </w:pPr>
-            <w:proofErr w:type="spellStart"/>
-            <w:r>
-              <w:rPr>
-                <w:rFonts w:ascii="Consolas" w:hAnsi="Consolas"/>
-                <w:highlight w:val="lightGray"/>
-              </w:rPr>
-              <w:t>xs:string</w:t>
-            </w:r>
-            <w:proofErr w:type="spellEnd"/>
-          </w:p>
-        </w:tc>
-        <w:tc>
-          <w:tcPr>
-            <w:tcW w:w="2832" w:type="dxa"/>
-          </w:tcPr>
-          <w:p>
-            <w:pPr>
-              <w:jc w:val="both"/>
-              <w:rPr>
-                <w:rFonts w:ascii="Consolas" w:hAnsi="Consolas"/>
-                <w:highlight w:val="lightGray"/>
-              </w:rPr>
-            </w:pPr>
-            <w:proofErr w:type="spellStart"/>
-            <w:r>
-              <w:rPr>
-                <w:rFonts w:ascii="Consolas" w:hAnsi="Consolas"/>
-                <w:highlight w:val="lightGray"/>
-              </w:rPr>
-              <w:t>xs:float</w:t>
-            </w:r>
-            <w:proofErr w:type="spellEnd"/>
-          </w:p>
-        </w:tc>
-      </w:tr>
-      <w:tr>
-        <w:tc>
-          <w:tcPr>
-            <w:tcW w:w="3114" w:type="dxa"/>
-          </w:tcPr>
-          <w:p>
-            <w:pPr>
-              <w:jc w:val="both"/>
-            </w:pPr>
-            <w:r>
-              <w:t>sector</w:t>
-            </w:r>
-          </w:p>
-        </w:tc>
-        <w:tc>
-          <w:tcPr>
-            <w:tcW w:w="2548" w:type="dxa"/>
-          </w:tcPr>
-          <w:p>
-            <w:pPr>
-              <w:jc w:val="both"/>
-              <w:rPr>
-                <w:rFonts w:ascii="Consolas" w:hAnsi="Consolas"/>
-                <w:highlight w:val="lightGray"/>
-              </w:rPr>
-            </w:pPr>
-            <w:proofErr w:type="spellStart"/>
-            <w:r>
-              <w:rPr>
-                <w:rFonts w:ascii="Consolas" w:hAnsi="Consolas"/>
-                <w:highlight w:val="lightGray"/>
-              </w:rPr>
-              <w:t>xs:string</w:t>
-            </w:r>
-            <w:proofErr w:type="spellEnd"/>
-          </w:p>
-        </w:tc>
-        <w:tc>
-          <w:tcPr>
-            <w:tcW w:w="2832" w:type="dxa"/>
-          </w:tcPr>
-          <w:p>
-            <w:pPr>
-              <w:jc w:val="both"/>
-              <w:rPr>
-                <w:rFonts w:ascii="Consolas" w:hAnsi="Consolas"/>
-                <w:highlight w:val="lightGray"/>
-              </w:rPr>
-            </w:pPr>
-            <w:proofErr w:type="spellStart"/>
-            <w:r>
-              <w:rPr>
-                <w:rFonts w:ascii="Consolas" w:hAnsi="Consolas"/>
-                <w:highlight w:val="lightGray"/>
-              </w:rPr>
-              <w:t>xs:</w:t>
-            </w:r>
-            <w:r>
-              <w:rPr>
-                <w:rFonts w:ascii="Consolas" w:hAnsi="Consolas"/>
-                <w:highlight w:val="lightGray"/>
-              </w:rPr>
-              <w:t>integer</w:t>
-            </w:r>
-            <w:proofErr w:type="spellEnd"/>
-          </w:p>
-        </w:tc>
-      </w:tr>
-      <w:tr>
-        <w:tc>
-          <w:tcPr>
-            <w:tcW w:w="3114" w:type="dxa"/>
-          </w:tcPr>
-          <w:p>
-            <w:pPr>
-              <w:jc w:val="both"/>
-            </w:pPr>
-            <w:r>
-              <w:t>duración</w:t>
-            </w:r>
-          </w:p>
-        </w:tc>
-        <w:tc>
-          <w:tcPr>
-            <w:tcW w:w="2548" w:type="dxa"/>
-          </w:tcPr>
-          <w:p>
-            <w:pPr>
-              <w:jc w:val="both"/>
-              <w:rPr>
-                <w:rFonts w:ascii="Consolas" w:hAnsi="Consolas"/>
-                <w:highlight w:val="lightGray"/>
-              </w:rPr>
-            </w:pPr>
-            <w:proofErr w:type="spellStart"/>
-            <w:r>
-              <w:rPr>
-                <w:rFonts w:ascii="Consolas" w:hAnsi="Consolas"/>
-                <w:highlight w:val="lightGray"/>
-              </w:rPr>
-              <w:t>xs:string</w:t>
-            </w:r>
-            <w:proofErr w:type="spellEnd"/>
-          </w:p>
-        </w:tc>
-        <w:tc>
-          <w:tcPr>
-            <w:tcW w:w="2832" w:type="dxa"/>
-          </w:tcPr>
-          <w:p>
-            <w:pPr>
-              <w:jc w:val="both"/>
-              <w:rPr>
-                <w:rFonts w:ascii="Consolas" w:hAnsi="Consolas"/>
-                <w:highlight w:val="lightGray"/>
-              </w:rPr>
-            </w:pPr>
-            <w:proofErr w:type="spellStart"/>
-            <w:r>
-              <w:rPr>
-                <w:rFonts w:ascii="Consolas" w:hAnsi="Consolas"/>
-                <w:highlight w:val="lightGray"/>
-              </w:rPr>
-              <w:t>xs:duration</w:t>
-            </w:r>
-            <w:proofErr w:type="spellEnd"/>
-          </w:p>
-        </w:tc>
-      </w:tr>
-      <w:tr>
-        <w:tc>
-          <w:tcPr>
-            <w:tcW w:w="3114" w:type="dxa"/>
-          </w:tcPr>
-          <w:p>
-            <w:pPr>
-              <w:jc w:val="both"/>
-            </w:pPr>
-            <w:r>
-              <w:t xml:space="preserve">Atributo </w:t>
-            </w:r>
-            <w:proofErr w:type="spellStart"/>
-            <w:r>
-              <w:t>numero</w:t>
-            </w:r>
-            <w:proofErr w:type="spellEnd"/>
-            <w:r>
-              <w:t xml:space="preserve"> de posición</w:t>
-            </w:r>
-          </w:p>
-        </w:tc>
-        <w:tc>
-          <w:tcPr>
-            <w:tcW w:w="2548" w:type="dxa"/>
-          </w:tcPr>
-          <w:p>
-            <w:pPr>
-              <w:jc w:val="both"/>
-              <w:rPr>
-                <w:rFonts w:ascii="Consolas" w:hAnsi="Consolas"/>
-                <w:highlight w:val="lightGray"/>
-              </w:rPr>
-            </w:pPr>
-            <w:proofErr w:type="spellStart"/>
-            <w:r>
-              <w:rPr>
-                <w:rFonts w:ascii="Consolas" w:hAnsi="Consolas"/>
-                <w:highlight w:val="lightGray"/>
-              </w:rPr>
-              <w:t>xs:string</w:t>
-            </w:r>
-            <w:proofErr w:type="spellEnd"/>
-          </w:p>
-        </w:tc>
-        <w:tc>
-          <w:tcPr>
-            <w:tcW w:w="2832" w:type="dxa"/>
-          </w:tcPr>
-          <w:p>
-            <w:pPr>
-              <w:jc w:val="both"/>
-              <w:rPr>
-                <w:rFonts w:ascii="Consolas" w:hAnsi="Consolas"/>
-                <w:highlight w:val="lightGray"/>
-              </w:rPr>
-            </w:pPr>
-            <w:proofErr w:type="spellStart"/>
-            <w:r>
-              <w:rPr>
-                <w:rFonts w:ascii="Consolas" w:hAnsi="Consolas"/>
-                <w:highlight w:val="lightGray"/>
-              </w:rPr>
-              <w:t>xs:positiveInteger</w:t>
-            </w:r>
-            <w:proofErr w:type="spellEnd"/>
-          </w:p>
-        </w:tc>
-      </w:tr>
-      <w:tr>
-        <w:tc>
-          <w:tcPr>
-            <w:tcW w:w="3114" w:type="dxa"/>
-          </w:tcPr>
-          <w:p>
-            <w:pPr>
-              <w:jc w:val="both"/>
-            </w:pPr>
-            <w:r>
-              <w:t>puntos</w:t>
-            </w:r>
-          </w:p>
-        </w:tc>
-        <w:tc>
-          <w:tcPr>
-            <w:tcW w:w="2548" w:type="dxa"/>
-          </w:tcPr>
-          <w:p>
-            <w:pPr>
-              <w:jc w:val="both"/>
-              <w:rPr>
-                <w:rFonts w:ascii="Consolas" w:hAnsi="Consolas"/>
-                <w:highlight w:val="lightGray"/>
-              </w:rPr>
-            </w:pPr>
-            <w:proofErr w:type="spellStart"/>
-            <w:r>
-              <w:rPr>
-                <w:rFonts w:ascii="Consolas" w:hAnsi="Consolas"/>
-                <w:highlight w:val="lightGray"/>
-              </w:rPr>
-              <w:t>xs:string</w:t>
-            </w:r>
-            <w:proofErr w:type="spellEnd"/>
-          </w:p>
-        </w:tc>
-        <w:tc>
-          <w:tcPr>
-            <w:tcW w:w="2832" w:type="dxa"/>
-          </w:tcPr>
-          <w:p>
-            <w:pPr>
-              <w:jc w:val="both"/>
               <w:rPr>
                 <w:rFonts w:ascii="Consolas" w:hAnsi="Consolas"/>
                 <w:highlight w:val="lightGray"/>
@@ -1659,7 +2350,7 @@
           <w:szCs w:val="24"/>
         </w:rPr>
       </w:pPr>
-      <w:bookmarkStart w:id="1" w:name="_Toc211848099"/>
+      <w:bookmarkStart w:id="1" w:name="_Toc212027195"/>
       <w:r>
         <w:rPr>
           <w:rFonts w:ascii="Arial" w:hAnsi="Arial" w:cs="Arial"/>
@@ -2097,16 +2788,6 @@
     </w:p>
     <w:p>
       <w:pPr>
-        <w:jc w:val="both"/>
-      </w:pPr>
-    </w:p>
-    <w:p>
-      <w:pPr>
-        <w:jc w:val="both"/>
-      </w:pPr>
-    </w:p>
-    <w:p>
-      <w:pPr>
         <w:pStyle w:val="Ttulo1"/>
         <w:numPr>
           <w:ilvl w:val="0"/>
@@ -2122,7 +2803,7 @@
           <w:szCs w:val="24"/>
         </w:rPr>
       </w:pPr>
-      <w:bookmarkStart w:id="2" w:name="_Toc211848100"/>
+      <w:bookmarkStart w:id="2" w:name="_Toc212027196"/>
       <w:r>
         <w:rPr>
           <w:rFonts w:ascii="Arial" w:hAnsi="Arial" w:cs="Arial"/>
@@ -2132,13 +2813,23 @@
           <w:sz w:val="24"/>
           <w:szCs w:val="24"/>
         </w:rPr>
+        <w:lastRenderedPageBreak/>
         <w:t>Restricciones</w:t>
       </w:r>
       <w:bookmarkEnd w:id="2"/>
     </w:p>
     <w:p>
-      <w:r>
-        <w:t>Se han modificado 2 elementos para añadirles las restricciones que hemos considerado:</w:t>
+      <w:pPr>
+        <w:jc w:val="both"/>
+      </w:pPr>
+      <w:r>
+        <w:t xml:space="preserve">Se han modificado </w:t>
+      </w:r>
+      <w:r>
+        <w:t>varios</w:t>
+      </w:r>
+      <w:r>
+        <w:t xml:space="preserve"> elementos para añadirles las restricciones que hemos considerado:</w:t>
       </w:r>
     </w:p>
     <w:p>
@@ -2148,6 +2839,7 @@
           <w:ilvl w:val="0"/>
           <w:numId w:val="3"/>
         </w:numPr>
+        <w:jc w:val="both"/>
       </w:pPr>
       <w:proofErr w:type="spellStart"/>
       <w:r>
@@ -2155,7 +2847,7 @@
           <w:rFonts w:ascii="Consolas" w:hAnsi="Consolas"/>
           <w:highlight w:val="lightGray"/>
         </w:rPr>
-        <w:t>numeroVueltas</w:t>
+        <w:t>longitudCircuito</w:t>
       </w:r>
       <w:proofErr w:type="spellEnd"/>
       <w:r>
@@ -2171,7 +2863,19 @@
       </w:r>
       <w:proofErr w:type="spellEnd"/>
       <w:r>
-        <w:t xml:space="preserve"> para que tenga, como mínimo, 1 vuelta</w:t>
+        <w:t xml:space="preserve"> y </w:t>
+      </w:r>
+      <w:proofErr w:type="spellStart"/>
+      <w:r>
+        <w:rPr>
+          <w:rFonts w:ascii="Consolas" w:hAnsi="Consolas"/>
+          <w:highlight w:val="lightGray"/>
+        </w:rPr>
+        <w:t>maxInclusive</w:t>
+      </w:r>
+      <w:proofErr w:type="spellEnd"/>
+      <w:r>
+        <w:t xml:space="preserve"> para que solo pueda tener valores entre 0 y 20000</w:t>
       </w:r>
     </w:p>
     <w:p>
@@ -2181,16 +2885,17 @@
           <w:ilvl w:val="0"/>
           <w:numId w:val="3"/>
         </w:numPr>
+        <w:jc w:val="both"/>
       </w:pPr>
       <w:r>
         <w:rPr>
           <w:rFonts w:ascii="Consolas" w:hAnsi="Consolas"/>
           <w:highlight w:val="lightGray"/>
         </w:rPr>
-        <w:t>sector</w:t>
-      </w:r>
-      <w:r>
-        <w:t xml:space="preserve">: se ha añadido las restricciones </w:t>
+        <w:t>anchura</w:t>
+      </w:r>
+      <w:r>
+        <w:t xml:space="preserve">: hemos añadido a este elemento la restricción </w:t>
       </w:r>
       <w:proofErr w:type="spellStart"/>
       <w:r>
@@ -2214,7 +2919,10 @@
       </w:r>
       <w:proofErr w:type="spellEnd"/>
       <w:r>
-        <w:t xml:space="preserve"> para que solo pueda seleccionar los valores 1,2 o 3.</w:t>
+        <w:t xml:space="preserve"> para que solo pueda tener valores entre 0 y </w:t>
+      </w:r>
+      <w:r>
+        <w:t>100</w:t>
       </w:r>
     </w:p>
     <w:p>
@@ -2224,6 +2932,226 @@
           <w:ilvl w:val="0"/>
           <w:numId w:val="3"/>
         </w:numPr>
+        <w:jc w:val="both"/>
+      </w:pPr>
+      <w:r>
+        <w:rPr>
+          <w:rFonts w:ascii="Consolas" w:hAnsi="Consolas"/>
+          <w:highlight w:val="lightGray"/>
+        </w:rPr>
+        <w:t>longitud</w:t>
+      </w:r>
+      <w:r>
+        <w:t xml:space="preserve">: hemos añadido a este elemento la restricción </w:t>
+      </w:r>
+      <w:proofErr w:type="spellStart"/>
+      <w:r>
+        <w:rPr>
+          <w:rFonts w:ascii="Consolas" w:hAnsi="Consolas"/>
+          <w:highlight w:val="lightGray"/>
+        </w:rPr>
+        <w:t>minInclusive</w:t>
+      </w:r>
+      <w:proofErr w:type="spellEnd"/>
+      <w:r>
+        <w:t xml:space="preserve"> y </w:t>
+      </w:r>
+      <w:proofErr w:type="spellStart"/>
+      <w:r>
+        <w:rPr>
+          <w:rFonts w:ascii="Consolas" w:hAnsi="Consolas"/>
+          <w:highlight w:val="lightGray"/>
+        </w:rPr>
+        <w:t>maxInclusive</w:t>
+      </w:r>
+      <w:proofErr w:type="spellEnd"/>
+      <w:r>
+        <w:t xml:space="preserve"> para que solo pueda tener valores entre </w:t>
+      </w:r>
+      <w:r>
+        <w:t>-180 y 80</w:t>
+      </w:r>
+    </w:p>
+    <w:p>
+      <w:pPr>
+        <w:pStyle w:val="Prrafodelista"/>
+        <w:numPr>
+          <w:ilvl w:val="0"/>
+          <w:numId w:val="3"/>
+        </w:numPr>
+        <w:jc w:val="both"/>
+      </w:pPr>
+      <w:r>
+        <w:rPr>
+          <w:rFonts w:ascii="Consolas" w:hAnsi="Consolas"/>
+          <w:highlight w:val="lightGray"/>
+        </w:rPr>
+        <w:t>latitud</w:t>
+      </w:r>
+      <w:r>
+        <w:t xml:space="preserve">: hemos añadido a este elemento la restricción </w:t>
+      </w:r>
+      <w:proofErr w:type="spellStart"/>
+      <w:r>
+        <w:rPr>
+          <w:rFonts w:ascii="Consolas" w:hAnsi="Consolas"/>
+          <w:highlight w:val="lightGray"/>
+        </w:rPr>
+        <w:t>minInclusive</w:t>
+      </w:r>
+      <w:proofErr w:type="spellEnd"/>
+      <w:r>
+        <w:t xml:space="preserve"> y </w:t>
+      </w:r>
+      <w:proofErr w:type="spellStart"/>
+      <w:r>
+        <w:rPr>
+          <w:rFonts w:ascii="Consolas" w:hAnsi="Consolas"/>
+          <w:highlight w:val="lightGray"/>
+        </w:rPr>
+        <w:t>maxInclusive</w:t>
+      </w:r>
+      <w:proofErr w:type="spellEnd"/>
+      <w:r>
+        <w:t xml:space="preserve"> para que solo pueda tener valores entre </w:t>
+      </w:r>
+      <w:r>
+        <w:t>-90 y 90</w:t>
+      </w:r>
+    </w:p>
+    <w:p>
+      <w:pPr>
+        <w:pStyle w:val="Prrafodelista"/>
+        <w:numPr>
+          <w:ilvl w:val="0"/>
+          <w:numId w:val="3"/>
+        </w:numPr>
+        <w:jc w:val="both"/>
+      </w:pPr>
+      <w:r>
+        <w:rPr>
+          <w:rFonts w:ascii="Consolas" w:hAnsi="Consolas"/>
+          <w:highlight w:val="lightGray"/>
+        </w:rPr>
+        <w:t>altitud</w:t>
+      </w:r>
+      <w:r>
+        <w:t xml:space="preserve">: hemos añadido a este elemento la restricción </w:t>
+      </w:r>
+      <w:proofErr w:type="spellStart"/>
+      <w:r>
+        <w:rPr>
+          <w:rFonts w:ascii="Consolas" w:hAnsi="Consolas"/>
+          <w:highlight w:val="lightGray"/>
+        </w:rPr>
+        <w:t>minInclusive</w:t>
+      </w:r>
+      <w:proofErr w:type="spellEnd"/>
+      <w:r>
+        <w:t xml:space="preserve"> y </w:t>
+      </w:r>
+      <w:proofErr w:type="spellStart"/>
+      <w:r>
+        <w:rPr>
+          <w:rFonts w:ascii="Consolas" w:hAnsi="Consolas"/>
+          <w:highlight w:val="lightGray"/>
+        </w:rPr>
+        <w:t>maxInclusive</w:t>
+      </w:r>
+      <w:proofErr w:type="spellEnd"/>
+      <w:r>
+        <w:t xml:space="preserve"> para que solo pueda tener valores entre </w:t>
+      </w:r>
+      <w:r>
+        <w:t>0 y 5000</w:t>
+      </w:r>
+    </w:p>
+    <w:p>
+      <w:pPr>
+        <w:pStyle w:val="Prrafodelista"/>
+        <w:numPr>
+          <w:ilvl w:val="0"/>
+          <w:numId w:val="3"/>
+        </w:numPr>
+        <w:jc w:val="both"/>
+      </w:pPr>
+      <w:proofErr w:type="spellStart"/>
+      <w:r>
+        <w:rPr>
+          <w:rFonts w:ascii="Consolas" w:hAnsi="Consolas"/>
+          <w:highlight w:val="lightGray"/>
+        </w:rPr>
+        <w:t>numeroVueltas</w:t>
+      </w:r>
+      <w:proofErr w:type="spellEnd"/>
+      <w:r>
+        <w:t xml:space="preserve">: hemos añadido a este elemento la restricción </w:t>
+      </w:r>
+      <w:proofErr w:type="spellStart"/>
+      <w:r>
+        <w:rPr>
+          <w:rFonts w:ascii="Consolas" w:hAnsi="Consolas"/>
+          <w:highlight w:val="lightGray"/>
+        </w:rPr>
+        <w:t>minInclusive</w:t>
+      </w:r>
+      <w:proofErr w:type="spellEnd"/>
+      <w:r>
+        <w:t xml:space="preserve"> para que tenga, como mínimo, 1 vuelta</w:t>
+      </w:r>
+    </w:p>
+    <w:p>
+      <w:pPr>
+        <w:pStyle w:val="Prrafodelista"/>
+        <w:numPr>
+          <w:ilvl w:val="0"/>
+          <w:numId w:val="3"/>
+        </w:numPr>
+        <w:jc w:val="both"/>
+      </w:pPr>
+      <w:r>
+        <w:rPr>
+          <w:rFonts w:ascii="Consolas" w:hAnsi="Consolas"/>
+          <w:highlight w:val="lightGray"/>
+        </w:rPr>
+        <w:t>sector</w:t>
+      </w:r>
+      <w:r>
+        <w:t xml:space="preserve">: se ha añadido las restricciones </w:t>
+      </w:r>
+      <w:proofErr w:type="spellStart"/>
+      <w:r>
+        <w:rPr>
+          <w:rFonts w:ascii="Consolas" w:hAnsi="Consolas"/>
+          <w:highlight w:val="lightGray"/>
+        </w:rPr>
+        <w:t>minInclusive</w:t>
+      </w:r>
+      <w:proofErr w:type="spellEnd"/>
+      <w:r>
+        <w:t xml:space="preserve"> y </w:t>
+      </w:r>
+      <w:proofErr w:type="spellStart"/>
+      <w:r>
+        <w:rPr>
+          <w:rFonts w:ascii="Consolas" w:hAnsi="Consolas"/>
+          <w:highlight w:val="lightGray"/>
+        </w:rPr>
+        <w:t>maxInclusive</w:t>
+      </w:r>
+      <w:proofErr w:type="spellEnd"/>
+      <w:r>
+        <w:t xml:space="preserve"> para que solo pueda seleccionar los valores 1,2 o 3.</w:t>
+      </w:r>
+    </w:p>
+    <w:p>
+      <w:pPr>
+        <w:pStyle w:val="Prrafodelista"/>
+        <w:numPr>
+          <w:ilvl w:val="0"/>
+          <w:numId w:val="3"/>
+        </w:numPr>
+        <w:jc w:val="both"/>
       </w:pPr>
       <w:r>
         <w:rPr>
@@ -2265,7 +3193,7 @@
           <w:szCs w:val="24"/>
         </w:rPr>
       </w:pPr>
-      <w:bookmarkStart w:id="3" w:name="_Toc211848101"/>
+      <w:bookmarkStart w:id="3" w:name="_Toc212027197"/>
       <w:r>
         <w:rPr>
           <w:rFonts w:ascii="Arial" w:hAnsi="Arial" w:cs="Arial"/>
@@ -2302,179 +3230,126 @@
         <w:rPr>
           <w:rFonts w:ascii="Consolas" w:hAnsi="Consolas"/>
           <w:highlight w:val="lightGray"/>
+          <w:lang w:val="en-US"/>
         </w:rPr>
       </w:pPr>
       <w:r>
         <w:rPr>
           <w:rFonts w:ascii="Consolas" w:hAnsi="Consolas"/>
           <w:highlight w:val="lightGray"/>
-        </w:rPr>
-        <w:t>&lt;?</w:t>
-      </w:r>
-      <w:proofErr w:type="spellStart"/>
-      <w:r>
+          <w:lang w:val="en-US"/>
+        </w:rPr>
+        <w:t>&lt;?xml version="1.0" encoding="UTF-8"?&gt;</w:t>
+      </w:r>
+    </w:p>
+    <w:p>
+      <w:pPr>
+        <w:jc w:val="both"/>
         <w:rPr>
           <w:rFonts w:ascii="Consolas" w:hAnsi="Consolas"/>
           <w:highlight w:val="lightGray"/>
-        </w:rPr>
-        <w:t>xml</w:t>
-      </w:r>
-      <w:proofErr w:type="spellEnd"/>
+          <w:lang w:val="en-US"/>
+        </w:rPr>
+      </w:pPr>
       <w:r>
         <w:rPr>
           <w:rFonts w:ascii="Consolas" w:hAnsi="Consolas"/>
           <w:highlight w:val="lightGray"/>
-        </w:rPr>
-        <w:t xml:space="preserve"> </w:t>
+          <w:lang w:val="en-US"/>
+        </w:rPr>
+        <w:t>&lt;</w:t>
       </w:r>
       <w:proofErr w:type="spellStart"/>
+      <w:proofErr w:type="gramStart"/>
       <w:r>
         <w:rPr>
           <w:rFonts w:ascii="Consolas" w:hAnsi="Consolas"/>
           <w:highlight w:val="lightGray"/>
-        </w:rPr>
-        <w:t>version</w:t>
+          <w:lang w:val="en-US"/>
+        </w:rPr>
+        <w:t>xs:schema</w:t>
       </w:r>
       <w:proofErr w:type="spellEnd"/>
+      <w:proofErr w:type="gramEnd"/>
       <w:r>
         <w:rPr>
           <w:rFonts w:ascii="Consolas" w:hAnsi="Consolas"/>
           <w:highlight w:val="lightGray"/>
-        </w:rPr>
-        <w:t xml:space="preserve">="1.0" </w:t>
+          <w:lang w:val="en-US"/>
+        </w:rPr>
+        <w:t xml:space="preserve"> </w:t>
       </w:r>
       <w:proofErr w:type="spellStart"/>
       <w:r>
         <w:rPr>
           <w:rFonts w:ascii="Consolas" w:hAnsi="Consolas"/>
           <w:highlight w:val="lightGray"/>
-        </w:rPr>
-        <w:t>encoding</w:t>
+          <w:lang w:val="en-US"/>
+        </w:rPr>
+        <w:t>xmlns</w:t>
       </w:r>
       <w:proofErr w:type="spellEnd"/>
       <w:r>
         <w:rPr>
           <w:rFonts w:ascii="Consolas" w:hAnsi="Consolas"/>
           <w:highlight w:val="lightGray"/>
-        </w:rPr>
-        <w:t>="UTF-8"?&gt;</w:t>
-      </w:r>
-    </w:p>
-    <w:p>
-      <w:pPr>
-        <w:jc w:val="both"/>
+          <w:lang w:val="en-US"/>
+        </w:rPr>
+        <w:t xml:space="preserve">="http://www.uniovi.es" </w:t>
+      </w:r>
+      <w:proofErr w:type="spellStart"/>
+      <w:r>
         <w:rPr>
           <w:rFonts w:ascii="Consolas" w:hAnsi="Consolas"/>
           <w:highlight w:val="lightGray"/>
-        </w:rPr>
-      </w:pPr>
+          <w:lang w:val="en-US"/>
+        </w:rPr>
+        <w:t>elementFormDefault</w:t>
+      </w:r>
+      <w:proofErr w:type="spellEnd"/>
       <w:r>
         <w:rPr>
           <w:rFonts w:ascii="Consolas" w:hAnsi="Consolas"/>
           <w:highlight w:val="lightGray"/>
-        </w:rPr>
-        <w:t>&lt;</w:t>
+          <w:lang w:val="en-US"/>
+        </w:rPr>
+        <w:t xml:space="preserve">="qualified" </w:t>
       </w:r>
       <w:proofErr w:type="spellStart"/>
       <w:r>
         <w:rPr>
           <w:rFonts w:ascii="Consolas" w:hAnsi="Consolas"/>
           <w:highlight w:val="lightGray"/>
-        </w:rPr>
-        <w:t>xs:schema</w:t>
+          <w:lang w:val="en-US"/>
+        </w:rPr>
+        <w:t>targetNamespace</w:t>
       </w:r>
       <w:proofErr w:type="spellEnd"/>
       <w:r>
         <w:rPr>
           <w:rFonts w:ascii="Consolas" w:hAnsi="Consolas"/>
           <w:highlight w:val="lightGray"/>
-        </w:rPr>
-        <w:t xml:space="preserve"> </w:t>
+          <w:lang w:val="en-US"/>
+        </w:rPr>
+        <w:t xml:space="preserve">="http://www.uniovi.es" </w:t>
       </w:r>
       <w:proofErr w:type="spellStart"/>
+      <w:proofErr w:type="gramStart"/>
       <w:r>
         <w:rPr>
           <w:rFonts w:ascii="Consolas" w:hAnsi="Consolas"/>
           <w:highlight w:val="lightGray"/>
-        </w:rPr>
-        <w:t>xmlns</w:t>
+          <w:lang w:val="en-US"/>
+        </w:rPr>
+        <w:t>xmlns:xs</w:t>
       </w:r>
       <w:proofErr w:type="spellEnd"/>
+      <w:proofErr w:type="gramEnd"/>
       <w:r>
         <w:rPr>
           <w:rFonts w:ascii="Consolas" w:hAnsi="Consolas"/>
           <w:highlight w:val="lightGray"/>
-        </w:rPr>
-        <w:t xml:space="preserve">="http://www.uniovi.es" </w:t>
-      </w:r>
-      <w:proofErr w:type="spellStart"/>
-      <w:r>
-        <w:rPr>
-          <w:rFonts w:ascii="Consolas" w:hAnsi="Consolas"/>
-          <w:highlight w:val="lightGray"/>
-        </w:rPr>
-        <w:t>elementFormDefault</w:t>
-      </w:r>
-      <w:proofErr w:type="spellEnd"/>
-      <w:r>
-        <w:rPr>
-          <w:rFonts w:ascii="Consolas" w:hAnsi="Consolas"/>
-          <w:highlight w:val="lightGray"/>
-        </w:rPr>
-        <w:t>="</w:t>
-      </w:r>
-      <w:proofErr w:type="spellStart"/>
-      <w:r>
-        <w:rPr>
-          <w:rFonts w:ascii="Consolas" w:hAnsi="Consolas"/>
-          <w:highlight w:val="lightGray"/>
-        </w:rPr>
-        <w:t>qualified</w:t>
-      </w:r>
-      <w:proofErr w:type="spellEnd"/>
-      <w:r>
-        <w:rPr>
-          <w:rFonts w:ascii="Consolas" w:hAnsi="Consolas"/>
-          <w:highlight w:val="lightGray"/>
-        </w:rPr>
-        <w:t xml:space="preserve">" </w:t>
-      </w:r>
-      <w:proofErr w:type="spellStart"/>
-      <w:r>
-        <w:rPr>
-          <w:rFonts w:ascii="Consolas" w:hAnsi="Consolas"/>
-          <w:highlight w:val="lightGray"/>
-        </w:rPr>
-        <w:t>targetNamespace</w:t>
-      </w:r>
-      <w:proofErr w:type="spellEnd"/>
-      <w:r>
-        <w:rPr>
-          <w:rFonts w:ascii="Consolas" w:hAnsi="Consolas"/>
-          <w:highlight w:val="lightGray"/>
-        </w:rPr>
-        <w:t>="http://www.uniovi.es"</w:t>
-      </w:r>
-      <w:r>
-        <w:rPr>
-          <w:rFonts w:ascii="Consolas" w:hAnsi="Consolas"/>
-          <w:highlight w:val="lightGray"/>
-        </w:rPr>
-        <w:t xml:space="preserve"> </w:t>
-      </w:r>
-      <w:proofErr w:type="spellStart"/>
-      <w:r>
-        <w:rPr>
-          <w:rFonts w:ascii="Consolas" w:hAnsi="Consolas"/>
-          <w:highlight w:val="lightGray"/>
-        </w:rPr>
-        <w:t>xmlns:xs</w:t>
-      </w:r>
-      <w:proofErr w:type="spellEnd"/>
-      <w:r>
-        <w:rPr>
-          <w:rFonts w:ascii="Consolas" w:hAnsi="Consolas"/>
-          <w:highlight w:val="lightGray"/>
+          <w:lang w:val="en-US"/>
         </w:rPr>
         <w:t>="http://www.w3.org/2001/XMLSchema"&gt;</w:t>
       </w:r>
@@ -2496,6 +3371,7 @@
           <w:szCs w:val="24"/>
         </w:rPr>
       </w:pPr>
+      <w:bookmarkStart w:id="4" w:name="_Toc212027198"/>
       <w:r>
         <w:rPr>
           <w:rFonts w:ascii="Arial" w:hAnsi="Arial" w:cs="Arial"/>
@@ -2507,6 +3383,7 @@
         </w:rPr>
         <w:t>Cambios sobre el documento circuitoEsquema.xml</w:t>
       </w:r>
+      <w:bookmarkEnd w:id="4"/>
     </w:p>
     <w:p>
       <w:pPr>
@@ -2561,6 +3438,7 @@
       <w:r>
         <w:t xml:space="preserve"> en las longitudes, distancias, altitudes y latitudes; y la conversión de la duración del vencedor a </w:t>
       </w:r>
+      <w:proofErr w:type="spellStart"/>
       <w:r>
         <w:rPr>
           <w:rFonts w:ascii="Consolas" w:hAnsi="Consolas"/>
@@ -2568,6 +3446,7 @@
         </w:rPr>
         <w:t>duration</w:t>
       </w:r>
+      <w:proofErr w:type="spellEnd"/>
       <w:r>
         <w:t xml:space="preserve"> para que este de la forma: </w:t>
       </w:r>
@@ -2588,7 +3467,9 @@
     <w:sectPr>
       <w:pgSz w:w="11906" w:h="16838"/>
       <w:pgMar w:top="1417" w:right="1701" w:bottom="1417" w:left="1701" w:header="708" w:footer="708" w:gutter="0"/>
+      <w:pgNumType w:start="0"/>
       <w:cols w:space="708"/>
+      <w:titlePg/>
       <w:docGrid w:linePitch="360"/>
     </w:sectPr>
   </w:body>
@@ -3503,6 +4384,7 @@
   <w:style w:type="character" w:default="1" w:styleId="Fuentedeprrafopredeter">
     <w:name w:val="Default Paragraph Font"/>
     <w:uiPriority w:val="1"/>
+    <w:semiHidden/>
     <w:unhideWhenUsed/>
   </w:style>
   <w:style w:type="table" w:default="1" w:styleId="Tablanormal">
@@ -3906,7 +4788,662 @@
       <w:shd w:val="clear" w:color="auto" w:fill="E1DFDD"/>
     </w:rPr>
   </w:style>
+  <w:style w:type="paragraph" w:styleId="Sinespaciado">
+    <w:name w:val="No Spacing"/>
+    <w:link w:val="SinespaciadoCar"/>
+    <w:uiPriority w:val="1"/>
+    <w:qFormat/>
+    <w:rsid w:val="00664138"/>
+    <w:pPr>
+      <w:spacing w:after="0" w:line="240" w:lineRule="auto"/>
+    </w:pPr>
+    <w:rPr>
+      <w:rFonts w:eastAsiaTheme="minorEastAsia"/>
+      <w:kern w:val="0"/>
+      <w:lang w:eastAsia="es-ES" w:bidi="ar-SA"/>
+      <w14:ligatures w14:val="none"/>
+    </w:rPr>
+  </w:style>
+  <w:style w:type="character" w:customStyle="1" w:styleId="SinespaciadoCar">
+    <w:name w:val="Sin espaciado Car"/>
+    <w:basedOn w:val="Fuentedeprrafopredeter"/>
+    <w:link w:val="Sinespaciado"/>
+    <w:uiPriority w:val="1"/>
+    <w:rsid w:val="00664138"/>
+    <w:rPr>
+      <w:rFonts w:eastAsiaTheme="minorEastAsia"/>
+      <w:kern w:val="0"/>
+      <w:lang w:eastAsia="es-ES" w:bidi="ar-SA"/>
+      <w14:ligatures w14:val="none"/>
+    </w:rPr>
+  </w:style>
 </w:styles>
+</file>
+
+<file path=word/glossary/document.xml><?xml version="1.0" encoding="utf-8"?>
+<w:glossaryDocument xmlns:wpc="http://schemas.microsoft.com/office/word/2010/wordprocessingCanvas" xmlns:cx="http://schemas.microsoft.com/office/drawing/2014/chartex" xmlns:cx1="http://schemas.microsoft.com/office/drawing/2015/9/8/chartex" xmlns:cx2="http://schemas.microsoft.com/office/drawing/2015/10/21/chartex" xmlns:cx3="http://schemas.microsoft.com/office/drawing/2016/5/9/chartex" xmlns:cx4="http://schemas.microsoft.com/office/drawing/2016/5/10/chartex" xmlns:cx5="http://schemas.microsoft.com/office/drawing/2016/5/11/chartex" xmlns:cx6="http://schemas.microsoft.com/office/drawing/2016/5/12/chartex" xmlns:cx7="http://schemas.microsoft.com/office/drawing/2016/5/13/chartex" xmlns:cx8="http://schemas.microsoft.com/office/drawing/2016/5/14/chartex" xmlns:mc="http://schemas.openxmlformats.org/markup-compatibility/2006" xmlns:aink="http://schemas.microsoft.com/office/drawing/2016/ink" xmlns:am3d="http://schemas.microsoft.com/office/drawing/2017/model3d" xmlns:o="urn:schemas-microsoft-com:office:office" xmlns:oel="http://schemas.microsoft.com/office/2019/extlst" xmlns:r="http://schemas.openxmlformats.org/officeDocument/2006/relationships" xmlns:m="http://schemas.openxmlformats.org/officeDocument/2006/math" xmlns:v="urn:schemas-microsoft-com:vml" xmlns:wp14="http://schemas.microsoft.com/office/word/2010/wordprocessingDrawing" xmlns:wp="http://schemas.openxmlformats.org/drawingml/2006/wordprocessingDrawing" xmlns:w10="urn:schemas-microsoft-com:office:word" xmlns:w="http://schemas.openxmlformats.org/wordprocessingml/2006/main" xmlns:w14="http://schemas.microsoft.com/office/word/2010/wordml" xmlns:w15="http://schemas.microsoft.com/office/word/2012/wordml" xmlns:w16cex="http://schemas.microsoft.com/office/word/2018/wordml/cex" xmlns:w16cid="http://schemas.microsoft.com/office/word/2016/wordml/cid" xmlns:w16="http://schemas.microsoft.com/office/word/2018/wordml" xmlns:w16du="http://schemas.microsoft.com/office/word/2023/wordml/word16du" xmlns:w16sdtdh="http://schemas.microsoft.com/office/word/2020/wordml/sdtdatahash" xmlns:w16sdtfl="http://schemas.microsoft.com/office/word/2024/wordml/sdtformatlock" xmlns:w16se="http://schemas.microsoft.com/office/word/2015/wordml/symex" xmlns:wpg="http://schemas.microsoft.com/office/word/2010/wordprocessingGroup" xmlns:wpi="http://schemas.microsoft.com/office/word/2010/wordprocessingInk" xmlns:wne="http://schemas.microsoft.com/office/word/2006/wordml" xmlns:wps="http://schemas.microsoft.com/office/word/2010/wordprocessingShape" mc:Ignorable="w14 w15 w16se w16cid w16 w16cex w16sdtdh w16sdtfl w16du wp14">
+  <w:docParts>
+    <w:docPart>
+      <w:docPartPr>
+        <w:name w:val="06365F28BEC14AF792969A1835FBFDB0"/>
+        <w:category>
+          <w:name w:val="General"/>
+          <w:gallery w:val="placeholder"/>
+        </w:category>
+        <w:types>
+          <w:type w:val="bbPlcHdr"/>
+        </w:types>
+        <w:behaviors>
+          <w:behavior w:val="content"/>
+        </w:behaviors>
+        <w:guid w:val="{24E9DD7B-3934-41D7-B99F-ADF2E39588F4}"/>
+      </w:docPartPr>
+      <w:docPartBody>
+        <w:p>
+          <w:pPr>
+            <w:pStyle w:val="06365F28BEC14AF792969A1835FBFDB0"/>
+          </w:pPr>
+          <w:r>
+            <w:rPr>
+              <w:rFonts w:asciiTheme="majorHAnsi" w:eastAsiaTheme="majorEastAsia" w:hAnsiTheme="majorHAnsi" w:cstheme="majorBidi"/>
+              <w:caps/>
+              <w:color w:val="156082" w:themeColor="accent1"/>
+              <w:sz w:val="80"/>
+              <w:szCs w:val="80"/>
+            </w:rPr>
+            <w:t>[Título del documento]</w:t>
+          </w:r>
+        </w:p>
+      </w:docPartBody>
+    </w:docPart>
+    <w:docPart>
+      <w:docPartPr>
+        <w:name w:val="EF2E8FAADCC941EB8CC2E70BE45E8296"/>
+        <w:category>
+          <w:name w:val="General"/>
+          <w:gallery w:val="placeholder"/>
+        </w:category>
+        <w:types>
+          <w:type w:val="bbPlcHdr"/>
+        </w:types>
+        <w:behaviors>
+          <w:behavior w:val="content"/>
+        </w:behaviors>
+        <w:guid w:val="{B11E3D3E-29F0-440B-AB8B-F9BFEF81ED9E}"/>
+      </w:docPartPr>
+      <w:docPartBody>
+        <w:p>
+          <w:pPr>
+            <w:pStyle w:val="EF2E8FAADCC941EB8CC2E70BE45E8296"/>
+          </w:pPr>
+          <w:r>
+            <w:rPr>
+              <w:color w:val="156082" w:themeColor="accent1"/>
+              <w:sz w:val="28"/>
+              <w:szCs w:val="28"/>
+            </w:rPr>
+            <w:t>[Subtítulo del documento]</w:t>
+          </w:r>
+        </w:p>
+      </w:docPartBody>
+    </w:docPart>
+  </w:docParts>
+</w:glossaryDocument>
+</file>
+
+<file path=word/glossary/fontTable.xml><?xml version="1.0" encoding="utf-8"?>
+<w:fonts xmlns:mc="http://schemas.openxmlformats.org/markup-compatibility/2006" xmlns:r="http://schemas.openxmlformats.org/officeDocument/2006/relationships" xmlns:w="http://schemas.openxmlformats.org/wordprocessingml/2006/main" xmlns:w14="http://schemas.microsoft.com/office/word/2010/wordml" xmlns:w15="http://schemas.microsoft.com/office/word/2012/wordml" xmlns:w16cex="http://schemas.microsoft.com/office/word/2018/wordml/cex" xmlns:w16cid="http://schemas.microsoft.com/office/word/2016/wordml/cid" xmlns:w16="http://schemas.microsoft.com/office/word/2018/wordml" xmlns:w16du="http://schemas.microsoft.com/office/word/2023/wordml/word16du" xmlns:w16sdtdh="http://schemas.microsoft.com/office/word/2020/wordml/sdtdatahash" xmlns:w16sdtfl="http://schemas.microsoft.com/office/word/2024/wordml/sdtformatlock" xmlns:w16se="http://schemas.microsoft.com/office/word/2015/wordml/symex" mc:Ignorable="w14 w15 w16se w16cid w16 w16cex w16sdtdh w16sdtfl w16du">
+  <w:font w:name="Arial">
+    <w:panose1 w:val="020B0604020202020204"/>
+    <w:charset w:val="00"/>
+    <w:family w:val="swiss"/>
+    <w:pitch w:val="variable"/>
+    <w:sig w:usb0="E0002EFF" w:usb1="C000785B" w:usb2="00000009" w:usb3="00000000" w:csb0="000001FF" w:csb1="00000000"/>
+  </w:font>
+  <w:font w:name="Times New Roman">
+    <w:panose1 w:val="02020603050405020304"/>
+    <w:charset w:val="00"/>
+    <w:family w:val="roman"/>
+    <w:pitch w:val="variable"/>
+    <w:sig w:usb0="E0002EFF" w:usb1="C000785B" w:usb2="00000009" w:usb3="00000000" w:csb0="000001FF" w:csb1="00000000"/>
+  </w:font>
+  <w:font w:name="Aptos">
+    <w:charset w:val="00"/>
+    <w:family w:val="swiss"/>
+    <w:pitch w:val="variable"/>
+    <w:sig w:usb0="20000287" w:usb1="00000003" w:usb2="00000000" w:usb3="00000000" w:csb0="0000019F" w:csb1="00000000"/>
+  </w:font>
+  <w:font w:name="Courier New">
+    <w:panose1 w:val="02070309020205020404"/>
+    <w:charset w:val="00"/>
+    <w:family w:val="modern"/>
+    <w:pitch w:val="fixed"/>
+    <w:sig w:usb0="E0002EFF" w:usb1="C0007843" w:usb2="00000009" w:usb3="00000000" w:csb0="000001FF" w:csb1="00000000"/>
+  </w:font>
+  <w:font w:name="Wingdings">
+    <w:panose1 w:val="05000000000000000000"/>
+    <w:charset w:val="02"/>
+    <w:family w:val="auto"/>
+    <w:pitch w:val="variable"/>
+    <w:sig w:usb0="00000000" w:usb1="10000000" w:usb2="00000000" w:usb3="00000000" w:csb0="80000000" w:csb1="00000000"/>
+  </w:font>
+  <w:font w:name="Symbol">
+    <w:panose1 w:val="05050102010706020507"/>
+    <w:charset w:val="02"/>
+    <w:family w:val="roman"/>
+    <w:pitch w:val="variable"/>
+    <w:sig w:usb0="00000000" w:usb1="10000000" w:usb2="00000000" w:usb3="00000000" w:csb0="80000000" w:csb1="00000000"/>
+  </w:font>
+  <w:font w:name="Aptos Display">
+    <w:charset w:val="00"/>
+    <w:family w:val="swiss"/>
+    <w:pitch w:val="variable"/>
+    <w:sig w:usb0="20000287" w:usb1="00000003" w:usb2="00000000" w:usb3="00000000" w:csb0="0000019F" w:csb1="00000000"/>
+  </w:font>
+  <w:font w:name="Consolas">
+    <w:panose1 w:val="020B0609020204030204"/>
+    <w:charset w:val="00"/>
+    <w:family w:val="modern"/>
+    <w:pitch w:val="fixed"/>
+    <w:sig w:usb0="E00006FF" w:usb1="0000FCFF" w:usb2="00000001" w:usb3="00000000" w:csb0="0000019F" w:csb1="00000000"/>
+  </w:font>
+</w:fonts>
+</file>
+
+<file path=word/glossary/settings.xml><?xml version="1.0" encoding="utf-8"?>
+<w:settings xmlns:mc="http://schemas.openxmlformats.org/markup-compatibility/2006" xmlns:o="urn:schemas-microsoft-com:office:office" xmlns:r="http://schemas.openxmlformats.org/officeDocument/2006/relationships" xmlns:m="http://schemas.openxmlformats.org/officeDocument/2006/math" xmlns:v="urn:schemas-microsoft-com:vml" xmlns:w10="urn:schemas-microsoft-com:office:word" xmlns:w="http://schemas.openxmlformats.org/wordprocessingml/2006/main" xmlns:w14="http://schemas.microsoft.com/office/word/2010/wordml" xmlns:w15="http://schemas.microsoft.com/office/word/2012/wordml" xmlns:w16cex="http://schemas.microsoft.com/office/word/2018/wordml/cex" xmlns:w16cid="http://schemas.microsoft.com/office/word/2016/wordml/cid" xmlns:w16="http://schemas.microsoft.com/office/word/2018/wordml" xmlns:w16du="http://schemas.microsoft.com/office/word/2023/wordml/word16du" xmlns:w16sdtdh="http://schemas.microsoft.com/office/word/2020/wordml/sdtdatahash" xmlns:w16sdtfl="http://schemas.microsoft.com/office/word/2024/wordml/sdtformatlock" xmlns:w16se="http://schemas.microsoft.com/office/word/2015/wordml/symex" xmlns:sl="http://schemas.openxmlformats.org/schemaLibrary/2006/main" mc:Ignorable="w14 w15 w16se w16cid w16 w16cex w16sdtdh w16sdtfl w16du">
+  <w:view w:val="normal"/>
+  <w:defaultTabStop w:val="708"/>
+  <w:hyphenationZone w:val="425"/>
+  <w:characterSpacingControl w:val="doNotCompress"/>
+  <w:compat>
+    <w:useFELayout/>
+    <w:compatSetting w:name="compatibilityMode" w:uri="http://schemas.microsoft.com/office/word" w:val="15"/>
+    <w:compatSetting w:name="overrideTableStyleFontSizeAndJustification" w:uri="http://schemas.microsoft.com/office/word" w:val="1"/>
+    <w:compatSetting w:name="enableOpenTypeFeatures" w:uri="http://schemas.microsoft.com/office/word" w:val="1"/>
+    <w:compatSetting w:name="doNotFlipMirrorIndents" w:uri="http://schemas.microsoft.com/office/word" w:val="1"/>
+    <w:compatSetting w:name="differentiateMultirowTableHeaders" w:uri="http://schemas.microsoft.com/office/word" w:val="1"/>
+    <w:compatSetting w:name="useWord2013TrackBottomHyphenation" w:uri="http://schemas.microsoft.com/office/word" w:val="0"/>
+  </w:compat>
+  <w:rsids>
+    <w:rsidRoot w:val="00F75153"/>
+    <w:rsid w:val="001B724E"/>
+    <w:rsid w:val="00C30A69"/>
+    <w:rsid w:val="00F75153"/>
+  </w:rsids>
+  <m:mathPr>
+    <m:mathFont m:val="Cambria Math"/>
+    <m:brkBin m:val="before"/>
+    <m:brkBinSub m:val="--"/>
+    <m:smallFrac m:val="0"/>
+    <m:dispDef/>
+    <m:lMargin m:val="0"/>
+    <m:rMargin m:val="0"/>
+    <m:defJc m:val="centerGroup"/>
+    <m:wrapIndent m:val="1440"/>
+    <m:intLim m:val="subSup"/>
+    <m:naryLim m:val="undOvr"/>
+  </m:mathPr>
+  <w:themeFontLang w:val="es-ES"/>
+  <w:clrSchemeMapping w:bg1="light1" w:t1="dark1" w:bg2="light2" w:t2="dark2" w:accent1="accent1" w:accent2="accent2" w:accent3="accent3" w:accent4="accent4" w:accent5="accent5" w:accent6="accent6" w:hyperlink="hyperlink" w:followedHyperlink="followedHyperlink"/>
+  <w:decimalSymbol w:val=","/>
+  <w:listSeparator w:val=";"/>
+  <w15:chartTrackingRefBased/>
+</w:settings>
+</file>
+
+<file path=word/glossary/styles.xml><?xml version="1.0" encoding="utf-8"?>
+<w:styles xmlns:mc="http://schemas.openxmlformats.org/markup-compatibility/2006" xmlns:r="http://schemas.openxmlformats.org/officeDocument/2006/relationships" xmlns:w="http://schemas.openxmlformats.org/wordprocessingml/2006/main" xmlns:w14="http://schemas.microsoft.com/office/word/2010/wordml" xmlns:w15="http://schemas.microsoft.com/office/word/2012/wordml" xmlns:w16cex="http://schemas.microsoft.com/office/word/2018/wordml/cex" xmlns:w16cid="http://schemas.microsoft.com/office/word/2016/wordml/cid" xmlns:w16="http://schemas.microsoft.com/office/word/2018/wordml" xmlns:w16du="http://schemas.microsoft.com/office/word/2023/wordml/word16du" xmlns:w16sdtdh="http://schemas.microsoft.com/office/word/2020/wordml/sdtdatahash" xmlns:w16sdtfl="http://schemas.microsoft.com/office/word/2024/wordml/sdtformatlock" xmlns:w16se="http://schemas.microsoft.com/office/word/2015/wordml/symex" mc:Ignorable="w14 w15 w16se w16cid w16 w16cex w16sdtdh w16sdtfl w16du">
+  <w:docDefaults>
+    <w:rPrDefault>
+      <w:rPr>
+        <w:rFonts w:asciiTheme="minorHAnsi" w:eastAsiaTheme="minorEastAsia" w:hAnsiTheme="minorHAnsi" w:cstheme="minorBidi"/>
+        <w:kern w:val="2"/>
+        <w:sz w:val="24"/>
+        <w:szCs w:val="24"/>
+        <w:lang w:val="es-ES" w:eastAsia="es-ES" w:bidi="ar-SA"/>
+        <w14:ligatures w14:val="standardContextual"/>
+      </w:rPr>
+    </w:rPrDefault>
+    <w:pPrDefault>
+      <w:pPr>
+        <w:spacing w:after="160" w:line="278" w:lineRule="auto"/>
+      </w:pPr>
+    </w:pPrDefault>
+  </w:docDefaults>
+  <w:latentStyles w:defLockedState="0" w:defUIPriority="99" w:defSemiHidden="0" w:defUnhideWhenUsed="0" w:defQFormat="0" w:count="376">
+    <w:lsdException w:name="Normal" w:uiPriority="0" w:qFormat="1"/>
+    <w:lsdException w:name="heading 1" w:uiPriority="9" w:qFormat="1"/>
+    <w:lsdException w:name="heading 2" w:semiHidden="1" w:uiPriority="9" w:unhideWhenUsed="1" w:qFormat="1"/>
+    <w:lsdException w:name="heading 3" w:semiHidden="1" w:uiPriority="9" w:unhideWhenUsed="1" w:qFormat="1"/>
+    <w:lsdException w:name="heading 4" w:semiHidden="1" w:uiPriority="9" w:unhideWhenUsed="1" w:qFormat="1"/>
+    <w:lsdException w:name="heading 5" w:semiHidden="1" w:uiPriority="9" w:unhideWhenUsed="1" w:qFormat="1"/>
+    <w:lsdException w:name="heading 6" w:semiHidden="1" w:uiPriority="9" w:unhideWhenUsed="1" w:qFormat="1"/>
+    <w:lsdException w:name="heading 7" w:semiHidden="1" w:uiPriority="9" w:unhideWhenUsed="1" w:qFormat="1"/>
+    <w:lsdException w:name="heading 8" w:semiHidden="1" w:uiPriority="9" w:unhideWhenUsed="1" w:qFormat="1"/>
+    <w:lsdException w:name="heading 9" w:semiHidden="1" w:uiPriority="9" w:unhideWhenUsed="1" w:qFormat="1"/>
+    <w:lsdException w:name="index 1" w:semiHidden="1" w:unhideWhenUsed="1"/>
+    <w:lsdException w:name="index 2" w:semiHidden="1" w:unhideWhenUsed="1"/>
+    <w:lsdException w:name="index 3" w:semiHidden="1" w:unhideWhenUsed="1"/>
+    <w:lsdException w:name="index 4" w:semiHidden="1" w:unhideWhenUsed="1"/>
+    <w:lsdException w:name="index 5" w:semiHidden="1" w:unhideWhenUsed="1"/>
+    <w:lsdException w:name="index 6" w:semiHidden="1" w:unhideWhenUsed="1"/>
+    <w:lsdException w:name="index 7" w:semiHidden="1" w:unhideWhenUsed="1"/>
+    <w:lsdException w:name="index 8" w:semiHidden="1" w:unhideWhenUsed="1"/>
+    <w:lsdException w:name="index 9" w:semiHidden="1" w:unhideWhenUsed="1"/>
+    <w:lsdException w:name="toc 1" w:semiHidden="1" w:uiPriority="39" w:unhideWhenUsed="1"/>
+    <w:lsdException w:name="toc 2" w:semiHidden="1" w:uiPriority="39" w:unhideWhenUsed="1"/>
+    <w:lsdException w:name="toc 3" w:semiHidden="1" w:uiPriority="39" w:unhideWhenUsed="1"/>
+    <w:lsdException w:name="toc 4" w:semiHidden="1" w:uiPriority="39" w:unhideWhenUsed="1"/>
+    <w:lsdException w:name="toc 5" w:semiHidden="1" w:uiPriority="39" w:unhideWhenUsed="1"/>
+    <w:lsdException w:name="toc 6" w:semiHidden="1" w:uiPriority="39" w:unhideWhenUsed="1"/>
+    <w:lsdException w:name="toc 7" w:semiHidden="1" w:uiPriority="39" w:unhideWhenUsed="1"/>
+    <w:lsdException w:name="toc 8" w:semiHidden="1" w:uiPriority="39" w:unhideWhenUsed="1"/>
+    <w:lsdException w:name="toc 9" w:semiHidden="1" w:uiPriority="39" w:unhideWhenUsed="1"/>
+    <w:lsdException w:name="Normal Indent" w:semiHidden="1" w:unhideWhenUsed="1"/>
+    <w:lsdException w:name="footnote text" w:semiHidden="1" w:unhideWhenUsed="1"/>
+    <w:lsdException w:name="annotation text" w:semiHidden="1" w:unhideWhenUsed="1"/>
+    <w:lsdException w:name="header" w:semiHidden="1" w:unhideWhenUsed="1"/>
+    <w:lsdException w:name="footer" w:semiHidden="1" w:unhideWhenUsed="1"/>
+    <w:lsdException w:name="index heading" w:semiHidden="1" w:unhideWhenUsed="1"/>
+    <w:lsdException w:name="caption" w:semiHidden="1" w:uiPriority="35" w:unhideWhenUsed="1" w:qFormat="1"/>
+    <w:lsdException w:name="table of figures" w:semiHidden="1" w:unhideWhenUsed="1"/>
+    <w:lsdException w:name="envelope address" w:semiHidden="1" w:unhideWhenUsed="1"/>
+    <w:lsdException w:name="envelope return" w:semiHidden="1" w:unhideWhenUsed="1"/>
+    <w:lsdException w:name="footnote reference" w:semiHidden="1" w:unhideWhenUsed="1"/>
+    <w:lsdException w:name="annotation reference" w:semiHidden="1" w:unhideWhenUsed="1"/>
+    <w:lsdException w:name="line number" w:semiHidden="1" w:unhideWhenUsed="1"/>
+    <w:lsdException w:name="page number" w:semiHidden="1" w:unhideWhenUsed="1"/>
+    <w:lsdException w:name="endnote reference" w:semiHidden="1" w:unhideWhenUsed="1"/>
+    <w:lsdException w:name="endnote text" w:semiHidden="1" w:unhideWhenUsed="1"/>
+    <w:lsdException w:name="table of authorities" w:semiHidden="1" w:unhideWhenUsed="1"/>
+    <w:lsdException w:name="macro" w:semiHidden="1" w:unhideWhenUsed="1"/>
+    <w:lsdException w:name="toa heading" w:semiHidden="1" w:unhideWhenUsed="1"/>
+    <w:lsdException w:name="List" w:semiHidden="1" w:unhideWhenUsed="1"/>
+    <w:lsdException w:name="List Bullet" w:semiHidden="1" w:unhideWhenUsed="1"/>
+    <w:lsdException w:name="List Number" w:semiHidden="1" w:unhideWhenUsed="1"/>
+    <w:lsdException w:name="List 2" w:semiHidden="1" w:unhideWhenUsed="1"/>
+    <w:lsdException w:name="List 3" w:semiHidden="1" w:unhideWhenUsed="1"/>
+    <w:lsdException w:name="List 4" w:semiHidden="1" w:unhideWhenUsed="1"/>
+    <w:lsdException w:name="List 5" w:semiHidden="1" w:unhideWhenUsed="1"/>
+    <w:lsdException w:name="List Bullet 2" w:semiHidden="1" w:unhideWhenUsed="1"/>
+    <w:lsdException w:name="List Bullet 3" w:semiHidden="1" w:unhideWhenUsed="1"/>
+    <w:lsdException w:name="List Bullet 4" w:semiHidden="1" w:unhideWhenUsed="1"/>
+    <w:lsdException w:name="List Bullet 5" w:semiHidden="1" w:unhideWhenUsed="1"/>
+    <w:lsdException w:name="List Number 2" w:semiHidden="1" w:unhideWhenUsed="1"/>
+    <w:lsdException w:name="List Number 3" w:semiHidden="1" w:unhideWhenUsed="1"/>
+    <w:lsdException w:name="List Number 4" w:semiHidden="1" w:unhideWhenUsed="1"/>
+    <w:lsdException w:name="List Number 5" w:semiHidden="1" w:unhideWhenUsed="1"/>
+    <w:lsdException w:name="Title" w:uiPriority="10" w:qFormat="1"/>
+    <w:lsdException w:name="Closing" w:semiHidden="1" w:unhideWhenUsed="1"/>
+    <w:lsdException w:name="Signature" w:semiHidden="1" w:unhideWhenUsed="1"/>
+    <w:lsdException w:name="Default Paragraph Font" w:semiHidden="1" w:uiPriority="1" w:unhideWhenUsed="1"/>
+    <w:lsdException w:name="Body Text" w:semiHidden="1" w:unhideWhenUsed="1"/>
+    <w:lsdException w:name="Body Text Indent" w:semiHidden="1" w:unhideWhenUsed="1"/>
+    <w:lsdException w:name="List Continue" w:semiHidden="1" w:unhideWhenUsed="1"/>
+    <w:lsdException w:name="List Continue 2" w:semiHidden="1" w:unhideWhenUsed="1"/>
+    <w:lsdException w:name="List Continue 3" w:semiHidden="1" w:unhideWhenUsed="1"/>
+    <w:lsdException w:name="List Continue 4" w:semiHidden="1" w:unhideWhenUsed="1"/>
+    <w:lsdException w:name="List Continue 5" w:semiHidden="1" w:unhideWhenUsed="1"/>
+    <w:lsdException w:name="Message Header" w:semiHidden="1" w:unhideWhenUsed="1"/>
+    <w:lsdException w:name="Subtitle" w:uiPriority="11" w:qFormat="1"/>
+    <w:lsdException w:name="Salutation" w:semiHidden="1" w:unhideWhenUsed="1"/>
+    <w:lsdException w:name="Date" w:semiHidden="1" w:unhideWhenUsed="1"/>
+    <w:lsdException w:name="Body Text First Indent" w:semiHidden="1" w:unhideWhenUsed="1"/>
+    <w:lsdException w:name="Body Text First Indent 2" w:semiHidden="1" w:unhideWhenUsed="1"/>
+    <w:lsdException w:name="Note Heading" w:semiHidden="1" w:unhideWhenUsed="1"/>
+    <w:lsdException w:name="Body Text 2" w:semiHidden="1" w:unhideWhenUsed="1"/>
+    <w:lsdException w:name="Body Text 3" w:semiHidden="1" w:unhideWhenUsed="1"/>
+    <w:lsdException w:name="Body Text Indent 2" w:semiHidden="1" w:unhideWhenUsed="1"/>
+    <w:lsdException w:name="Body Text Indent 3" w:semiHidden="1" w:unhideWhenUsed="1"/>
+    <w:lsdException w:name="Block Text" w:semiHidden="1" w:unhideWhenUsed="1"/>
+    <w:lsdException w:name="Hyperlink" w:semiHidden="1" w:unhideWhenUsed="1"/>
+    <w:lsdException w:name="FollowedHyperlink" w:semiHidden="1" w:unhideWhenUsed="1"/>
+    <w:lsdException w:name="Strong" w:uiPriority="22" w:qFormat="1"/>
+    <w:lsdException w:name="Emphasis" w:uiPriority="20" w:qFormat="1"/>
+    <w:lsdException w:name="Document Map" w:semiHidden="1" w:unhideWhenUsed="1"/>
+    <w:lsdException w:name="Plain Text" w:semiHidden="1" w:unhideWhenUsed="1"/>
+    <w:lsdException w:name="E-mail Signature" w:semiHidden="1" w:unhideWhenUsed="1"/>
+    <w:lsdException w:name="HTML Top of Form" w:semiHidden="1" w:unhideWhenUsed="1"/>
+    <w:lsdException w:name="HTML Bottom of Form" w:semiHidden="1" w:unhideWhenUsed="1"/>
+    <w:lsdException w:name="Normal (Web)" w:semiHidden="1" w:unhideWhenUsed="1"/>
+    <w:lsdException w:name="HTML Acronym" w:semiHidden="1" w:unhideWhenUsed="1"/>
+    <w:lsdException w:name="HTML Address" w:semiHidden="1" w:unhideWhenUsed="1"/>
+    <w:lsdException w:name="HTML Cite" w:semiHidden="1" w:unhideWhenUsed="1"/>
+    <w:lsdException w:name="HTML Code" w:semiHidden="1" w:unhideWhenUsed="1"/>
+    <w:lsdException w:name="HTML Definition" w:semiHidden="1" w:unhideWhenUsed="1"/>
+    <w:lsdException w:name="HTML Keyboard" w:semiHidden="1" w:unhideWhenUsed="1"/>
+    <w:lsdException w:name="HTML Preformatted" w:semiHidden="1" w:unhideWhenUsed="1"/>
+    <w:lsdException w:name="HTML Sample" w:semiHidden="1" w:unhideWhenUsed="1"/>
+    <w:lsdException w:name="HTML Typewriter" w:semiHidden="1" w:unhideWhenUsed="1"/>
+    <w:lsdException w:name="HTML Variable" w:semiHidden="1" w:unhideWhenUsed="1"/>
+    <w:lsdException w:name="Normal Table" w:semiHidden="1" w:unhideWhenUsed="1"/>
+    <w:lsdException w:name="annotation subject" w:semiHidden="1" w:unhideWhenUsed="1"/>
+    <w:lsdException w:name="No List" w:semiHidden="1" w:unhideWhenUsed="1"/>
+    <w:lsdException w:name="Outline List 1" w:semiHidden="1" w:unhideWhenUsed="1"/>
+    <w:lsdException w:name="Outline List 2" w:semiHidden="1" w:unhideWhenUsed="1"/>
+    <w:lsdException w:name="Outline List 3" w:semiHidden="1" w:unhideWhenUsed="1"/>
+    <w:lsdException w:name="Table Simple 1" w:semiHidden="1" w:unhideWhenUsed="1"/>
+    <w:lsdException w:name="Table Simple 2" w:semiHidden="1" w:unhideWhenUsed="1"/>
+    <w:lsdException w:name="Table Simple 3" w:semiHidden="1" w:unhideWhenUsed="1"/>
+    <w:lsdException w:name="Table Classic 1" w:semiHidden="1" w:unhideWhenUsed="1"/>
+    <w:lsdException w:name="Table Classic 2" w:semiHidden="1" w:unhideWhenUsed="1"/>
+    <w:lsdException w:name="Table Classic 3" w:semiHidden="1" w:unhideWhenUsed="1"/>
+    <w:lsdException w:name="Table Classic 4" w:semiHidden="1" w:unhideWhenUsed="1"/>
+    <w:lsdException w:name="Table Colorful 1" w:semiHidden="1" w:unhideWhenUsed="1"/>
+    <w:lsdException w:name="Table Colorful 2" w:semiHidden="1" w:unhideWhenUsed="1"/>
+    <w:lsdException w:name="Table Colorful 3" w:semiHidden="1" w:unhideWhenUsed="1"/>
+    <w:lsdException w:name="Table Columns 1" w:semiHidden="1" w:unhideWhenUsed="1"/>
+    <w:lsdException w:name="Table Columns 2" w:semiHidden="1" w:unhideWhenUsed="1"/>
+    <w:lsdException w:name="Table Columns 3" w:semiHidden="1" w:unhideWhenUsed="1"/>
+    <w:lsdException w:name="Table Columns 4" w:semiHidden="1" w:unhideWhenUsed="1"/>
+    <w:lsdException w:name="Table Columns 5" w:semiHidden="1" w:unhideWhenUsed="1"/>
+    <w:lsdException w:name="Table Grid 1" w:semiHidden="1" w:unhideWhenUsed="1"/>
+    <w:lsdException w:name="Table Grid 2" w:semiHidden="1" w:unhideWhenUsed="1"/>
+    <w:lsdException w:name="Table Grid 3" w:semiHidden="1" w:unhideWhenUsed="1"/>
+    <w:lsdException w:name="Table Grid 4" w:semiHidden="1" w:unhideWhenUsed="1"/>
+    <w:lsdException w:name="Table Grid 5" w:semiHidden="1" w:unhideWhenUsed="1"/>
+    <w:lsdException w:name="Table Grid 6" w:semiHidden="1" w:unhideWhenUsed="1"/>
+    <w:lsdException w:name="Table Grid 7" w:semiHidden="1" w:unhideWhenUsed="1"/>
+    <w:lsdException w:name="Table Grid 8" w:semiHidden="1" w:unhideWhenUsed="1"/>
+    <w:lsdException w:name="Table List 1" w:semiHidden="1" w:unhideWhenUsed="1"/>
+    <w:lsdException w:name="Table List 2" w:semiHidden="1" w:unhideWhenUsed="1"/>
+    <w:lsdException w:name="Table List 3" w:semiHidden="1" w:unhideWhenUsed="1"/>
+    <w:lsdException w:name="Table List 4" w:semiHidden="1" w:unhideWhenUsed="1"/>
+    <w:lsdException w:name="Table List 5" w:semiHidden="1" w:unhideWhenUsed="1"/>
+    <w:lsdException w:name="Table List 6" w:semiHidden="1" w:unhideWhenUsed="1"/>
+    <w:lsdException w:name="Table List 7" w:semiHidden="1" w:unhideWhenUsed="1"/>
+    <w:lsdException w:name="Table List 8" w:semiHidden="1" w:unhideWhenUsed="1"/>
+    <w:lsdException w:name="Table 3D effects 1" w:semiHidden="1" w:unhideWhenUsed="1"/>
+    <w:lsdException w:name="Table 3D effects 2" w:semiHidden="1" w:unhideWhenUsed="1"/>
+    <w:lsdException w:name="Table 3D effects 3" w:semiHidden="1" w:unhideWhenUsed="1"/>
+    <w:lsdException w:name="Table Contemporary" w:semiHidden="1" w:unhideWhenUsed="1"/>
+    <w:lsdException w:name="Table Elegant" w:semiHidden="1" w:unhideWhenUsed="1"/>
+    <w:lsdException w:name="Table Professional" w:semiHidden="1" w:unhideWhenUsed="1"/>
+    <w:lsdException w:name="Table Subtle 1" w:semiHidden="1" w:unhideWhenUsed="1"/>
+    <w:lsdException w:name="Table Subtle 2" w:semiHidden="1" w:unhideWhenUsed="1"/>
+    <w:lsdException w:name="Table Web 1" w:semiHidden="1" w:unhideWhenUsed="1"/>
+    <w:lsdException w:name="Table Web 2" w:semiHidden="1" w:unhideWhenUsed="1"/>
+    <w:lsdException w:name="Table Web 3" w:semiHidden="1" w:unhideWhenUsed="1"/>
+    <w:lsdException w:name="Balloon Text" w:semiHidden="1" w:unhideWhenUsed="1"/>
+    <w:lsdException w:name="Table Grid" w:uiPriority="39"/>
+    <w:lsdException w:name="Table Theme" w:semiHidden="1" w:unhideWhenUsed="1"/>
+    <w:lsdException w:name="Placeholder Text" w:semiHidden="1"/>
+    <w:lsdException w:name="No Spacing" w:uiPriority="1" w:qFormat="1"/>
+    <w:lsdException w:name="Light Shading" w:uiPriority="60"/>
+    <w:lsdException w:name="Light List" w:uiPriority="61"/>
+    <w:lsdException w:name="Light Grid" w:uiPriority="62"/>
+    <w:lsdException w:name="Medium Shading 1" w:uiPriority="63"/>
+    <w:lsdException w:name="Medium Shading 2" w:uiPriority="64"/>
+    <w:lsdException w:name="Medium List 1" w:uiPriority="65"/>
+    <w:lsdException w:name="Medium List 2" w:uiPriority="66"/>
+    <w:lsdException w:name="Medium Grid 1" w:uiPriority="67"/>
+    <w:lsdException w:name="Medium Grid 2" w:uiPriority="68"/>
+    <w:lsdException w:name="Medium Grid 3" w:uiPriority="69"/>
+    <w:lsdException w:name="Dark List" w:uiPriority="70"/>
+    <w:lsdException w:name="Colorful Shading" w:uiPriority="71"/>
+    <w:lsdException w:name="Colorful List" w:uiPriority="72"/>
+    <w:lsdException w:name="Colorful Grid" w:uiPriority="73"/>
+    <w:lsdException w:name="Light Shading Accent 1" w:uiPriority="60"/>
+    <w:lsdException w:name="Light List Accent 1" w:uiPriority="61"/>
+    <w:lsdException w:name="Light Grid Accent 1" w:uiPriority="62"/>
+    <w:lsdException w:name="Medium Shading 1 Accent 1" w:uiPriority="63"/>
+    <w:lsdException w:name="Medium Shading 2 Accent 1" w:uiPriority="64"/>
+    <w:lsdException w:name="Medium List 1 Accent 1" w:uiPriority="65"/>
+    <w:lsdException w:name="Revision" w:semiHidden="1"/>
+    <w:lsdException w:name="List Paragraph" w:uiPriority="34" w:qFormat="1"/>
+    <w:lsdException w:name="Quote" w:uiPriority="29" w:qFormat="1"/>
+    <w:lsdException w:name="Intense Quote" w:uiPriority="30" w:qFormat="1"/>
+    <w:lsdException w:name="Medium List 2 Accent 1" w:uiPriority="66"/>
+    <w:lsdException w:name="Medium Grid 1 Accent 1" w:uiPriority="67"/>
+    <w:lsdException w:name="Medium Grid 2 Accent 1" w:uiPriority="68"/>
+    <w:lsdException w:name="Medium Grid 3 Accent 1" w:uiPriority="69"/>
+    <w:lsdException w:name="Dark List Accent 1" w:uiPriority="70"/>
+    <w:lsdException w:name="Colorful Shading Accent 1" w:uiPriority="71"/>
+    <w:lsdException w:name="Colorful List Accent 1" w:uiPriority="72"/>
+    <w:lsdException w:name="Colorful Grid Accent 1" w:uiPriority="73"/>
+    <w:lsdException w:name="Light Shading Accent 2" w:uiPriority="60"/>
+    <w:lsdException w:name="Light List Accent 2" w:uiPriority="61"/>
+    <w:lsdException w:name="Light Grid Accent 2" w:uiPriority="62"/>
+    <w:lsdException w:name="Medium Shading 1 Accent 2" w:uiPriority="63"/>
+    <w:lsdException w:name="Medium Shading 2 Accent 2" w:uiPriority="64"/>
+    <w:lsdException w:name="Medium List 1 Accent 2" w:uiPriority="65"/>
+    <w:lsdException w:name="Medium List 2 Accent 2" w:uiPriority="66"/>
+    <w:lsdException w:name="Medium Grid 1 Accent 2" w:uiPriority="67"/>
+    <w:lsdException w:name="Medium Grid 2 Accent 2" w:uiPriority="68"/>
+    <w:lsdException w:name="Medium Grid 3 Accent 2" w:uiPriority="69"/>
+    <w:lsdException w:name="Dark List Accent 2" w:uiPriority="70"/>
+    <w:lsdException w:name="Colorful Shading Accent 2" w:uiPriority="71"/>
+    <w:lsdException w:name="Colorful List Accent 2" w:uiPriority="72"/>
+    <w:lsdException w:name="Colorful Grid Accent 2" w:uiPriority="73"/>
+    <w:lsdException w:name="Light Shading Accent 3" w:uiPriority="60"/>
+    <w:lsdException w:name="Light List Accent 3" w:uiPriority="61"/>
+    <w:lsdException w:name="Light Grid Accent 3" w:uiPriority="62"/>
+    <w:lsdException w:name="Medium Shading 1 Accent 3" w:uiPriority="63"/>
+    <w:lsdException w:name="Medium Shading 2 Accent 3" w:uiPriority="64"/>
+    <w:lsdException w:name="Medium List 1 Accent 3" w:uiPriority="65"/>
+    <w:lsdException w:name="Medium List 2 Accent 3" w:uiPriority="66"/>
+    <w:lsdException w:name="Medium Grid 1 Accent 3" w:uiPriority="67"/>
+    <w:lsdException w:name="Medium Grid 2 Accent 3" w:uiPriority="68"/>
+    <w:lsdException w:name="Medium Grid 3 Accent 3" w:uiPriority="69"/>
+    <w:lsdException w:name="Dark List Accent 3" w:uiPriority="70"/>
+    <w:lsdException w:name="Colorful Shading Accent 3" w:uiPriority="71"/>
+    <w:lsdException w:name="Colorful List Accent 3" w:uiPriority="72"/>
+    <w:lsdException w:name="Colorful Grid Accent 3" w:uiPriority="73"/>
+    <w:lsdException w:name="Light Shading Accent 4" w:uiPriority="60"/>
+    <w:lsdException w:name="Light List Accent 4" w:uiPriority="61"/>
+    <w:lsdException w:name="Light Grid Accent 4" w:uiPriority="62"/>
+    <w:lsdException w:name="Medium Shading 1 Accent 4" w:uiPriority="63"/>
+    <w:lsdException w:name="Medium Shading 2 Accent 4" w:uiPriority="64"/>
+    <w:lsdException w:name="Medium List 1 Accent 4" w:uiPriority="65"/>
+    <w:lsdException w:name="Medium List 2 Accent 4" w:uiPriority="66"/>
+    <w:lsdException w:name="Medium Grid 1 Accent 4" w:uiPriority="67"/>
+    <w:lsdException w:name="Medium Grid 2 Accent 4" w:uiPriority="68"/>
+    <w:lsdException w:name="Medium Grid 3 Accent 4" w:uiPriority="69"/>
+    <w:lsdException w:name="Dark List Accent 4" w:uiPriority="70"/>
+    <w:lsdException w:name="Colorful Shading Accent 4" w:uiPriority="71"/>
+    <w:lsdException w:name="Colorful List Accent 4" w:uiPriority="72"/>
+    <w:lsdException w:name="Colorful Grid Accent 4" w:uiPriority="73"/>
+    <w:lsdException w:name="Light Shading Accent 5" w:uiPriority="60"/>
+    <w:lsdException w:name="Light List Accent 5" w:uiPriority="61"/>
+    <w:lsdException w:name="Light Grid Accent 5" w:uiPriority="62"/>
+    <w:lsdException w:name="Medium Shading 1 Accent 5" w:uiPriority="63"/>
+    <w:lsdException w:name="Medium Shading 2 Accent 5" w:uiPriority="64"/>
+    <w:lsdException w:name="Medium List 1 Accent 5" w:uiPriority="65"/>
+    <w:lsdException w:name="Medium List 2 Accent 5" w:uiPriority="66"/>
+    <w:lsdException w:name="Medium Grid 1 Accent 5" w:uiPriority="67"/>
+    <w:lsdException w:name="Medium Grid 2 Accent 5" w:uiPriority="68"/>
+    <w:lsdException w:name="Medium Grid 3 Accent 5" w:uiPriority="69"/>
+    <w:lsdException w:name="Dark List Accent 5" w:uiPriority="70"/>
+    <w:lsdException w:name="Colorful Shading Accent 5" w:uiPriority="71"/>
+    <w:lsdException w:name="Colorful List Accent 5" w:uiPriority="72"/>
+    <w:lsdException w:name="Colorful Grid Accent 5" w:uiPriority="73"/>
+    <w:lsdException w:name="Light Shading Accent 6" w:uiPriority="60"/>
+    <w:lsdException w:name="Light List Accent 6" w:uiPriority="61"/>
+    <w:lsdException w:name="Light Grid Accent 6" w:uiPriority="62"/>
+    <w:lsdException w:name="Medium Shading 1 Accent 6" w:uiPriority="63"/>
+    <w:lsdException w:name="Medium Shading 2 Accent 6" w:uiPriority="64"/>
+    <w:lsdException w:name="Medium List 1 Accent 6" w:uiPriority="65"/>
+    <w:lsdException w:name="Medium List 2 Accent 6" w:uiPriority="66"/>
+    <w:lsdException w:name="Medium Grid 1 Accent 6" w:uiPriority="67"/>
+    <w:lsdException w:name="Medium Grid 2 Accent 6" w:uiPriority="68"/>
+    <w:lsdException w:name="Medium Grid 3 Accent 6" w:uiPriority="69"/>
+    <w:lsdException w:name="Dark List Accent 6" w:uiPriority="70"/>
+    <w:lsdException w:name="Colorful Shading Accent 6" w:uiPriority="71"/>
+    <w:lsdException w:name="Colorful List Accent 6" w:uiPriority="72"/>
+    <w:lsdException w:name="Colorful Grid Accent 6" w:uiPriority="73"/>
+    <w:lsdException w:name="Subtle Emphasis" w:uiPriority="19" w:qFormat="1"/>
+    <w:lsdException w:name="Intense Emphasis" w:uiPriority="21" w:qFormat="1"/>
+    <w:lsdException w:name="Subtle Reference" w:uiPriority="31" w:qFormat="1"/>
+    <w:lsdException w:name="Intense Reference" w:uiPriority="32" w:qFormat="1"/>
+    <w:lsdException w:name="Book Title" w:uiPriority="33" w:qFormat="1"/>
+    <w:lsdException w:name="Bibliography" w:semiHidden="1" w:uiPriority="37" w:unhideWhenUsed="1"/>
+    <w:lsdException w:name="TOC Heading" w:semiHidden="1" w:uiPriority="39" w:unhideWhenUsed="1" w:qFormat="1"/>
+    <w:lsdException w:name="Plain Table 1" w:uiPriority="41"/>
+    <w:lsdException w:name="Plain Table 2" w:uiPriority="42"/>
+    <w:lsdException w:name="Plain Table 3" w:uiPriority="43"/>
+    <w:lsdException w:name="Plain Table 4" w:uiPriority="44"/>
+    <w:lsdException w:name="Plain Table 5" w:uiPriority="45"/>
+    <w:lsdException w:name="Grid Table Light" w:uiPriority="40"/>
+    <w:lsdException w:name="Grid Table 1 Light" w:uiPriority="46"/>
+    <w:lsdException w:name="Grid Table 2" w:uiPriority="47"/>
+    <w:lsdException w:name="Grid Table 3" w:uiPriority="48"/>
+    <w:lsdException w:name="Grid Table 4" w:uiPriority="49"/>
+    <w:lsdException w:name="Grid Table 5 Dark" w:uiPriority="50"/>
+    <w:lsdException w:name="Grid Table 6 Colorful" w:uiPriority="51"/>
+    <w:lsdException w:name="Grid Table 7 Colorful" w:uiPriority="52"/>
+    <w:lsdException w:name="Grid Table 1 Light Accent 1" w:uiPriority="46"/>
+    <w:lsdException w:name="Grid Table 2 Accent 1" w:uiPriority="47"/>
+    <w:lsdException w:name="Grid Table 3 Accent 1" w:uiPriority="48"/>
+    <w:lsdException w:name="Grid Table 4 Accent 1" w:uiPriority="49"/>
+    <w:lsdException w:name="Grid Table 5 Dark Accent 1" w:uiPriority="50"/>
+    <w:lsdException w:name="Grid Table 6 Colorful Accent 1" w:uiPriority="51"/>
+    <w:lsdException w:name="Grid Table 7 Colorful Accent 1" w:uiPriority="52"/>
+    <w:lsdException w:name="Grid Table 1 Light Accent 2" w:uiPriority="46"/>
+    <w:lsdException w:name="Grid Table 2 Accent 2" w:uiPriority="47"/>
+    <w:lsdException w:name="Grid Table 3 Accent 2" w:uiPriority="48"/>
+    <w:lsdException w:name="Grid Table 4 Accent 2" w:uiPriority="49"/>
+    <w:lsdException w:name="Grid Table 5 Dark Accent 2" w:uiPriority="50"/>
+    <w:lsdException w:name="Grid Table 6 Colorful Accent 2" w:uiPriority="51"/>
+    <w:lsdException w:name="Grid Table 7 Colorful Accent 2" w:uiPriority="52"/>
+    <w:lsdException w:name="Grid Table 1 Light Accent 3" w:uiPriority="46"/>
+    <w:lsdException w:name="Grid Table 2 Accent 3" w:uiPriority="47"/>
+    <w:lsdException w:name="Grid Table 3 Accent 3" w:uiPriority="48"/>
+    <w:lsdException w:name="Grid Table 4 Accent 3" w:uiPriority="49"/>
+    <w:lsdException w:name="Grid Table 5 Dark Accent 3" w:uiPriority="50"/>
+    <w:lsdException w:name="Grid Table 6 Colorful Accent 3" w:uiPriority="51"/>
+    <w:lsdException w:name="Grid Table 7 Colorful Accent 3" w:uiPriority="52"/>
+    <w:lsdException w:name="Grid Table 1 Light Accent 4" w:uiPriority="46"/>
+    <w:lsdException w:name="Grid Table 2 Accent 4" w:uiPriority="47"/>
+    <w:lsdException w:name="Grid Table 3 Accent 4" w:uiPriority="48"/>
+    <w:lsdException w:name="Grid Table 4 Accent 4" w:uiPriority="49"/>
+    <w:lsdException w:name="Grid Table 5 Dark Accent 4" w:uiPriority="50"/>
+    <w:lsdException w:name="Grid Table 6 Colorful Accent 4" w:uiPriority="51"/>
+    <w:lsdException w:name="Grid Table 7 Colorful Accent 4" w:uiPriority="52"/>
+    <w:lsdException w:name="Grid Table 1 Light Accent 5" w:uiPriority="46"/>
+    <w:lsdException w:name="Grid Table 2 Accent 5" w:uiPriority="47"/>
+    <w:lsdException w:name="Grid Table 3 Accent 5" w:uiPriority="48"/>
+    <w:lsdException w:name="Grid Table 4 Accent 5" w:uiPriority="49"/>
+    <w:lsdException w:name="Grid Table 5 Dark Accent 5" w:uiPriority="50"/>
+    <w:lsdException w:name="Grid Table 6 Colorful Accent 5" w:uiPriority="51"/>
+    <w:lsdException w:name="Grid Table 7 Colorful Accent 5" w:uiPriority="52"/>
+    <w:lsdException w:name="Grid Table 1 Light Accent 6" w:uiPriority="46"/>
+    <w:lsdException w:name="Grid Table 2 Accent 6" w:uiPriority="47"/>
+    <w:lsdException w:name="Grid Table 3 Accent 6" w:uiPriority="48"/>
+    <w:lsdException w:name="Grid Table 4 Accent 6" w:uiPriority="49"/>
+    <w:lsdException w:name="Grid Table 5 Dark Accent 6" w:uiPriority="50"/>
+    <w:lsdException w:name="Grid Table 6 Colorful Accent 6" w:uiPriority="51"/>
+    <w:lsdException w:name="Grid Table 7 Colorful Accent 6" w:uiPriority="52"/>
+    <w:lsdException w:name="List Table 1 Light" w:uiPriority="46"/>
+    <w:lsdException w:name="List Table 2" w:uiPriority="47"/>
+    <w:lsdException w:name="List Table 3" w:uiPriority="48"/>
+    <w:lsdException w:name="List Table 4" w:uiPriority="49"/>
+    <w:lsdException w:name="List Table 5 Dark" w:uiPriority="50"/>
+    <w:lsdException w:name="List Table 6 Colorful" w:uiPriority="51"/>
+    <w:lsdException w:name="List Table 7 Colorful" w:uiPriority="52"/>
+    <w:lsdException w:name="List Table 1 Light Accent 1" w:uiPriority="46"/>
+    <w:lsdException w:name="List Table 2 Accent 1" w:uiPriority="47"/>
+    <w:lsdException w:name="List Table 3 Accent 1" w:uiPriority="48"/>
+    <w:lsdException w:name="List Table 4 Accent 1" w:uiPriority="49"/>
+    <w:lsdException w:name="List Table 5 Dark Accent 1" w:uiPriority="50"/>
+    <w:lsdException w:name="List Table 6 Colorful Accent 1" w:uiPriority="51"/>
+    <w:lsdException w:name="List Table 7 Colorful Accent 1" w:uiPriority="52"/>
+    <w:lsdException w:name="List Table 1 Light Accent 2" w:uiPriority="46"/>
+    <w:lsdException w:name="List Table 2 Accent 2" w:uiPriority="47"/>
+    <w:lsdException w:name="List Table 3 Accent 2" w:uiPriority="48"/>
+    <w:lsdException w:name="List Table 4 Accent 2" w:uiPriority="49"/>
+    <w:lsdException w:name="List Table 5 Dark Accent 2" w:uiPriority="50"/>
+    <w:lsdException w:name="List Table 6 Colorful Accent 2" w:uiPriority="51"/>
+    <w:lsdException w:name="List Table 7 Colorful Accent 2" w:uiPriority="52"/>
+    <w:lsdException w:name="List Table 1 Light Accent 3" w:uiPriority="46"/>
+    <w:lsdException w:name="List Table 2 Accent 3" w:uiPriority="47"/>
+    <w:lsdException w:name="List Table 3 Accent 3" w:uiPriority="48"/>
+    <w:lsdException w:name="List Table 4 Accent 3" w:uiPriority="49"/>
+    <w:lsdException w:name="List Table 5 Dark Accent 3" w:uiPriority="50"/>
+    <w:lsdException w:name="List Table 6 Colorful Accent 3" w:uiPriority="51"/>
+    <w:lsdException w:name="List Table 7 Colorful Accent 3" w:uiPriority="52"/>
+    <w:lsdException w:name="List Table 1 Light Accent 4" w:uiPriority="46"/>
+    <w:lsdException w:name="List Table 2 Accent 4" w:uiPriority="47"/>
+    <w:lsdException w:name="List Table 3 Accent 4" w:uiPriority="48"/>
+    <w:lsdException w:name="List Table 4 Accent 4" w:uiPriority="49"/>
+    <w:lsdException w:name="List Table 5 Dark Accent 4" w:uiPriority="50"/>
+    <w:lsdException w:name="List Table 6 Colorful Accent 4" w:uiPriority="51"/>
+    <w:lsdException w:name="List Table 7 Colorful Accent 4" w:uiPriority="52"/>
+    <w:lsdException w:name="List Table 1 Light Accent 5" w:uiPriority="46"/>
+    <w:lsdException w:name="List Table 2 Accent 5" w:uiPriority="47"/>
+    <w:lsdException w:name="List Table 3 Accent 5" w:uiPriority="48"/>
+    <w:lsdException w:name="List Table 4 Accent 5" w:uiPriority="49"/>
+    <w:lsdException w:name="List Table 5 Dark Accent 5" w:uiPriority="50"/>
+    <w:lsdException w:name="List Table 6 Colorful Accent 5" w:uiPriority="51"/>
+    <w:lsdException w:name="List Table 7 Colorful Accent 5" w:uiPriority="52"/>
+    <w:lsdException w:name="List Table 1 Light Accent 6" w:uiPriority="46"/>
+    <w:lsdException w:name="List Table 2 Accent 6" w:uiPriority="47"/>
+    <w:lsdException w:name="List Table 3 Accent 6" w:uiPriority="48"/>
+    <w:lsdException w:name="List Table 4 Accent 6" w:uiPriority="49"/>
+    <w:lsdException w:name="List Table 5 Dark Accent 6" w:uiPriority="50"/>
+    <w:lsdException w:name="List Table 6 Colorful Accent 6" w:uiPriority="51"/>
+    <w:lsdException w:name="List Table 7 Colorful Accent 6" w:uiPriority="52"/>
+    <w:lsdException w:name="Mention" w:semiHidden="1" w:unhideWhenUsed="1"/>
+    <w:lsdException w:name="Smart Hyperlink" w:semiHidden="1" w:unhideWhenUsed="1"/>
+    <w:lsdException w:name="Hashtag" w:semiHidden="1" w:unhideWhenUsed="1"/>
+    <w:lsdException w:name="Unresolved Mention" w:semiHidden="1" w:unhideWhenUsed="1"/>
+    <w:lsdException w:name="Smart Link" w:semiHidden="1" w:unhideWhenUsed="1"/>
+  </w:latentStyles>
+  <w:style w:type="paragraph" w:default="1" w:styleId="Normal">
+    <w:name w:val="Normal"/>
+    <w:qFormat/>
+  </w:style>
+  <w:style w:type="character" w:default="1" w:styleId="Fuentedeprrafopredeter">
+    <w:name w:val="Default Paragraph Font"/>
+    <w:uiPriority w:val="1"/>
+    <w:semiHidden/>
+    <w:unhideWhenUsed/>
+  </w:style>
+  <w:style w:type="table" w:default="1" w:styleId="Tablanormal">
+    <w:name w:val="Normal Table"/>
+    <w:uiPriority w:val="99"/>
+    <w:semiHidden/>
+    <w:unhideWhenUsed/>
+    <w:tblPr>
+      <w:tblInd w:w="0" w:type="dxa"/>
+      <w:tblCellMar>
+        <w:top w:w="0" w:type="dxa"/>
+        <w:left w:w="108" w:type="dxa"/>
+        <w:bottom w:w="0" w:type="dxa"/>
+        <w:right w:w="108" w:type="dxa"/>
+      </w:tblCellMar>
+    </w:tblPr>
+  </w:style>
+  <w:style w:type="numbering" w:default="1" w:styleId="Sinlista">
+    <w:name w:val="No List"/>
+    <w:uiPriority w:val="99"/>
+    <w:semiHidden/>
+    <w:unhideWhenUsed/>
+  </w:style>
+  <w:style w:type="paragraph" w:customStyle="1" w:styleId="44D2AD9419734C3FBC270C31E07424E7">
+    <w:name w:val="44D2AD9419734C3FBC270C31E07424E7"/>
+    <w:rsid w:val="00F75153"/>
+  </w:style>
+  <w:style w:type="paragraph" w:customStyle="1" w:styleId="FB18CFF2B1594B54BBF58966C52441AE">
+    <w:name w:val="FB18CFF2B1594B54BBF58966C52441AE"/>
+    <w:rsid w:val="00F75153"/>
+  </w:style>
+  <w:style w:type="paragraph" w:customStyle="1" w:styleId="06365F28BEC14AF792969A1835FBFDB0">
+    <w:name w:val="06365F28BEC14AF792969A1835FBFDB0"/>
+    <w:rsid w:val="00F75153"/>
+  </w:style>
+  <w:style w:type="paragraph" w:customStyle="1" w:styleId="EF2E8FAADCC941EB8CC2E70BE45E8296">
+    <w:name w:val="EF2E8FAADCC941EB8CC2E70BE45E8296"/>
+    <w:rsid w:val="00F75153"/>
+  </w:style>
+</w:styles>
+</file>
+
+<file path=word/glossary/webSettings.xml><?xml version="1.0" encoding="utf-8"?>
+<w:webSettings xmlns:mc="http://schemas.openxmlformats.org/markup-compatibility/2006" xmlns:r="http://schemas.openxmlformats.org/officeDocument/2006/relationships" xmlns:w="http://schemas.openxmlformats.org/wordprocessingml/2006/main" xmlns:w14="http://schemas.microsoft.com/office/word/2010/wordml" xmlns:w15="http://schemas.microsoft.com/office/word/2012/wordml" xmlns:w16cex="http://schemas.microsoft.com/office/word/2018/wordml/cex" xmlns:w16cid="http://schemas.microsoft.com/office/word/2016/wordml/cid" xmlns:w16="http://schemas.microsoft.com/office/word/2018/wordml" xmlns:w16du="http://schemas.microsoft.com/office/word/2023/wordml/word16du" xmlns:w16sdtdh="http://schemas.microsoft.com/office/word/2020/wordml/sdtdatahash" xmlns:w16sdtfl="http://schemas.microsoft.com/office/word/2024/wordml/sdtformatlock" xmlns:w16se="http://schemas.microsoft.com/office/word/2015/wordml/symex" mc:Ignorable="w14 w15 w16se w16cid w16 w16cex w16sdtdh w16sdtfl w16du">
+  <w:optimizeForBrowser/>
+  <w:allowPNG/>
+</w:webSettings>
 </file>
 
 <file path=word/theme/theme1.xml><?xml version="1.0" encoding="utf-8"?>
@@ -4205,10 +5742,29 @@
 </file>
 
 <file path=customXml/item1.xml><?xml version="1.0" encoding="utf-8"?>
+<CoverPageProperties xmlns="http://schemas.microsoft.com/office/2006/coverPageProps">
+  <PublishDate/>
+  <Abstract/>
+  <CompanyAddress/>
+  <CompanyPhone/>
+  <CompanyFax/>
+  <CompanyEmail/>
+</CoverPageProperties>
+</file>
+
+<file path=customXml/item2.xml><?xml version="1.0" encoding="utf-8"?>
 <b:Sources xmlns:b="http://schemas.openxmlformats.org/officeDocument/2006/bibliography" xmlns="http://schemas.openxmlformats.org/officeDocument/2006/bibliography" SelectedStyle="\APASixthEditionOfficeOnline.xsl" StyleName="APA" Version="6"/>
 </file>
 
 <file path=customXml/itemProps1.xml><?xml version="1.0" encoding="utf-8"?>
+<ds:datastoreItem xmlns:ds="http://schemas.openxmlformats.org/officeDocument/2006/customXml" ds:itemID="{55AF091B-3C7A-41E3-B477-F2FDAA23CFDA}">
+  <ds:schemaRefs>
+    <ds:schemaRef ds:uri="http://schemas.microsoft.com/office/2006/coverPageProps"/>
+  </ds:schemaRefs>
+</ds:datastoreItem>
+</file>
+
+<file path=customXml/itemProps2.xml><?xml version="1.0" encoding="utf-8"?>
 <ds:datastoreItem xmlns:ds="http://schemas.openxmlformats.org/officeDocument/2006/customXml" ds:itemID="{9BD04824-4344-46E4-BEA4-9E2D1A8AF275}">
   <ds:schemaRefs>
     <ds:schemaRef ds:uri="http://schemas.openxmlformats.org/officeDocument/2006/bibliography"/>

</xml_diff>